<commit_message>
Melhorias na coleta e apresentação das informações
</commit_message>
<xml_diff>
--- a/Templates/laudo_afericao.docx
+++ b/Templates/laudo_afericao.docx
@@ -17,19 +17,19 @@
         <w:tblLook w:noVBand="0" w:val="0000" w:noHBand="0" w:lastColumn="0" w:firstColumn="0" w:lastRow="0" w:firstRow="0"/>
       </w:tblPr>
       <w:tblGrid>
-        <w:gridCol w:w="2514"/>
-        <w:gridCol w:w="425"/>
+        <w:gridCol w:w="2513"/>
+        <w:gridCol w:w="423"/>
         <w:gridCol w:w="2126"/>
+        <w:gridCol w:w="421"/>
+        <w:gridCol w:w="1699"/>
         <w:gridCol w:w="423"/>
-        <w:gridCol w:w="1699"/>
-        <w:gridCol w:w="424"/>
-        <w:gridCol w:w="1675"/>
+        <w:gridCol w:w="1681"/>
       </w:tblGrid>
       <w:tr>
         <w:trPr/>
         <w:tc>
           <w:tcPr>
-            <w:tcW w:w="2514" w:type="dxa"/>
+            <w:tcW w:w="2513" w:type="dxa"/>
             <w:tcBorders/>
             <w:shd w:color="auto" w:fill="auto" w:val="clear"/>
             <w:vAlign w:val="bottom"/>
@@ -46,64 +46,6 @@
             <w:r>
               <w:rPr/>
               <w:t>Período:</w:t>
-            </w:r>
-          </w:p>
-        </w:tc>
-        <w:tc>
-          <w:tcPr>
-            <w:tcW w:w="425" w:type="dxa"/>
-            <w:tcBorders>
-              <w:top w:val="single" w:sz="4" w:space="0" w:color="000000"/>
-              <w:left w:val="single" w:sz="4" w:space="0" w:color="000000"/>
-              <w:bottom w:val="single" w:sz="2" w:space="0" w:color="000000"/>
-            </w:tcBorders>
-            <w:shd w:color="auto" w:fill="auto" w:val="clear"/>
-            <w:vAlign w:val="center"/>
-          </w:tcPr>
-          <w:p>
-            <w:pPr>
-              <w:pStyle w:val="Normal"/>
-              <w:snapToGrid w:val="false"/>
-              <w:spacing w:lineRule="auto" w:line="240"/>
-              <w:rPr>
-                <w:rFonts w:ascii="Arial" w:hAnsi="Arial" w:cs="Arial"/>
-                <w:color w:val="000000"/>
-                <w:sz w:val="24"/>
-                <w:szCs w:val="24"/>
-              </w:rPr>
-            </w:pPr>
-            <w:r>
-              <w:rPr>
-                <w:rFonts w:cs="Arial" w:ascii="Arial" w:hAnsi="Arial"/>
-                <w:color w:val="000000"/>
-                <w:sz w:val="24"/>
-                <w:szCs w:val="24"/>
-              </w:rPr>
-            </w:r>
-          </w:p>
-        </w:tc>
-        <w:tc>
-          <w:tcPr>
-            <w:tcW w:w="2126" w:type="dxa"/>
-            <w:tcBorders>
-              <w:left w:val="single" w:sz="4" w:space="0" w:color="000000"/>
-            </w:tcBorders>
-            <w:shd w:color="auto" w:fill="auto" w:val="clear"/>
-            <w:vAlign w:val="center"/>
-          </w:tcPr>
-          <w:p>
-            <w:pPr>
-              <w:pStyle w:val="Normal"/>
-              <w:rPr/>
-            </w:pPr>
-            <w:r>
-              <w:rPr>
-                <w:rFonts w:cs="Arial" w:ascii="Arial" w:hAnsi="Arial"/>
-                <w:color w:val="1F4E79"/>
-                <w:sz w:val="24"/>
-                <w:szCs w:val="24"/>
-              </w:rPr>
-              <w:t>Matutino</w:t>
             </w:r>
           </w:p>
         </w:tc>
@@ -125,6 +67,64 @@
               <w:spacing w:lineRule="auto" w:line="240"/>
               <w:rPr>
                 <w:rFonts w:ascii="Arial" w:hAnsi="Arial" w:cs="Arial"/>
+                <w:color w:val="000000"/>
+                <w:sz w:val="24"/>
+                <w:szCs w:val="24"/>
+              </w:rPr>
+            </w:pPr>
+            <w:r>
+              <w:rPr>
+                <w:rFonts w:cs="Arial" w:ascii="Arial" w:hAnsi="Arial"/>
+                <w:color w:val="000000"/>
+                <w:sz w:val="24"/>
+                <w:szCs w:val="24"/>
+              </w:rPr>
+            </w:r>
+          </w:p>
+        </w:tc>
+        <w:tc>
+          <w:tcPr>
+            <w:tcW w:w="2126" w:type="dxa"/>
+            <w:tcBorders>
+              <w:left w:val="single" w:sz="4" w:space="0" w:color="000000"/>
+            </w:tcBorders>
+            <w:shd w:color="auto" w:fill="auto" w:val="clear"/>
+            <w:vAlign w:val="center"/>
+          </w:tcPr>
+          <w:p>
+            <w:pPr>
+              <w:pStyle w:val="Normal"/>
+              <w:rPr/>
+            </w:pPr>
+            <w:r>
+              <w:rPr>
+                <w:rFonts w:cs="Arial" w:ascii="Arial" w:hAnsi="Arial"/>
+                <w:color w:val="1F4E79"/>
+                <w:sz w:val="24"/>
+                <w:szCs w:val="24"/>
+              </w:rPr>
+              <w:t>Matutino</w:t>
+            </w:r>
+          </w:p>
+        </w:tc>
+        <w:tc>
+          <w:tcPr>
+            <w:tcW w:w="421" w:type="dxa"/>
+            <w:tcBorders>
+              <w:top w:val="single" w:sz="4" w:space="0" w:color="000000"/>
+              <w:left w:val="single" w:sz="4" w:space="0" w:color="000000"/>
+              <w:bottom w:val="single" w:sz="2" w:space="0" w:color="000000"/>
+            </w:tcBorders>
+            <w:shd w:color="auto" w:fill="auto" w:val="clear"/>
+            <w:vAlign w:val="center"/>
+          </w:tcPr>
+          <w:p>
+            <w:pPr>
+              <w:pStyle w:val="Normal"/>
+              <w:snapToGrid w:val="false"/>
+              <w:spacing w:lineRule="auto" w:line="240"/>
+              <w:rPr>
+                <w:rFonts w:ascii="Arial" w:hAnsi="Arial" w:cs="Arial"/>
                 <w:b/>
                 <w:b/>
                 <w:color w:val="1F4E79"/>
@@ -170,7 +170,7 @@
         </w:tc>
         <w:tc>
           <w:tcPr>
-            <w:tcW w:w="424" w:type="dxa"/>
+            <w:tcW w:w="423" w:type="dxa"/>
             <w:tcBorders>
               <w:top w:val="single" w:sz="4" w:space="0" w:color="000000"/>
               <w:left w:val="single" w:sz="4" w:space="0" w:color="000000"/>
@@ -198,7 +198,7 @@
         </w:tc>
         <w:tc>
           <w:tcPr>
-            <w:tcW w:w="1675" w:type="dxa"/>
+            <w:tcW w:w="1681" w:type="dxa"/>
             <w:tcBorders>
               <w:left w:val="single" w:sz="4" w:space="0" w:color="000000"/>
             </w:tcBorders>
@@ -365,7 +365,7 @@
         <mc:AlternateContent>
           <mc:Choice Requires="wps">
             <w:drawing>
-              <wp:anchor behindDoc="0" distT="0" distB="0" distL="0" distR="0" simplePos="0" locked="0" layoutInCell="1" allowOverlap="1" relativeHeight="4" wp14:anchorId="48D6F1D9">
+              <wp:anchor behindDoc="0" distT="0" distB="0" distL="0" distR="0" simplePos="0" locked="0" layoutInCell="1" allowOverlap="1" relativeHeight="3" wp14:anchorId="48D6F1D9">
                 <wp:simplePos x="0" y="0"/>
                 <wp:positionH relativeFrom="column">
                   <wp:posOffset>-1069340</wp:posOffset>
@@ -373,7 +373,7 @@
                 <wp:positionV relativeFrom="paragraph">
                   <wp:posOffset>55880</wp:posOffset>
                 </wp:positionV>
-                <wp:extent cx="7585075" cy="7620"/>
+                <wp:extent cx="7586345" cy="8890"/>
                 <wp:effectExtent l="10795" t="15240" r="16510" b="17145"/>
                 <wp:wrapNone/>
                 <wp:docPr id="1" name="AutoShape 2"/>
@@ -384,7 +384,7 @@
                       <wps:spPr>
                         <a:xfrm>
                           <a:off x="0" y="0"/>
-                          <a:ext cx="7584480" cy="6840"/>
+                          <a:ext cx="7585560" cy="8280"/>
                         </a:xfrm>
                         <a:custGeom>
                           <a:avLst/>
@@ -529,14 +529,14 @@
         <w:tblLook w:noVBand="0" w:val="0000" w:noHBand="0" w:lastColumn="0" w:firstColumn="0" w:lastRow="0" w:firstRow="0"/>
       </w:tblPr>
       <w:tblGrid>
-        <w:gridCol w:w="5219"/>
-        <w:gridCol w:w="3855"/>
+        <w:gridCol w:w="4815"/>
+        <w:gridCol w:w="4259"/>
       </w:tblGrid>
       <w:tr>
         <w:trPr/>
         <w:tc>
           <w:tcPr>
-            <w:tcW w:w="5219" w:type="dxa"/>
+            <w:tcW w:w="4815" w:type="dxa"/>
             <w:tcBorders/>
             <w:shd w:color="auto" w:fill="auto" w:val="clear"/>
           </w:tcPr>
@@ -569,7 +569,7 @@
         </w:tc>
         <w:tc>
           <w:tcPr>
-            <w:tcW w:w="3855" w:type="dxa"/>
+            <w:tcW w:w="4259" w:type="dxa"/>
             <w:tcBorders/>
             <w:shd w:color="auto" w:fill="auto" w:val="clear"/>
           </w:tcPr>
@@ -605,7 +605,7 @@
         <w:trPr/>
         <w:tc>
           <w:tcPr>
-            <w:tcW w:w="5219" w:type="dxa"/>
+            <w:tcW w:w="4815" w:type="dxa"/>
             <w:tcBorders/>
             <w:shd w:color="auto" w:fill="auto" w:val="clear"/>
           </w:tcPr>
@@ -638,7 +638,7 @@
         </w:tc>
         <w:tc>
           <w:tcPr>
-            <w:tcW w:w="3855" w:type="dxa"/>
+            <w:tcW w:w="4259" w:type="dxa"/>
             <w:tcBorders/>
             <w:shd w:color="auto" w:fill="auto" w:val="clear"/>
           </w:tcPr>
@@ -674,7 +674,7 @@
         <w:trPr/>
         <w:tc>
           <w:tcPr>
-            <w:tcW w:w="5219" w:type="dxa"/>
+            <w:tcW w:w="4815" w:type="dxa"/>
             <w:tcBorders/>
             <w:shd w:color="auto" w:fill="auto" w:val="clear"/>
           </w:tcPr>
@@ -707,7 +707,7 @@
         </w:tc>
         <w:tc>
           <w:tcPr>
-            <w:tcW w:w="3855" w:type="dxa"/>
+            <w:tcW w:w="4259" w:type="dxa"/>
             <w:tcBorders/>
             <w:shd w:color="auto" w:fill="auto" w:val="clear"/>
           </w:tcPr>
@@ -743,7 +743,7 @@
         <w:trPr/>
         <w:tc>
           <w:tcPr>
-            <w:tcW w:w="5219" w:type="dxa"/>
+            <w:tcW w:w="4815" w:type="dxa"/>
             <w:tcBorders/>
             <w:shd w:color="auto" w:fill="auto" w:val="clear"/>
           </w:tcPr>
@@ -776,7 +776,7 @@
         </w:tc>
         <w:tc>
           <w:tcPr>
-            <w:tcW w:w="3855" w:type="dxa"/>
+            <w:tcW w:w="4259" w:type="dxa"/>
             <w:tcBorders/>
             <w:shd w:color="auto" w:fill="auto" w:val="clear"/>
           </w:tcPr>
@@ -879,39 +879,6 @@
           <w:sz w:val="24"/>
           <w:szCs w:val="24"/>
         </w:rPr>
-      </w:r>
-    </w:p>
-    <w:p>
-      <w:pPr>
-        <w:pStyle w:val="Normal"/>
-        <w:jc w:val="center"/>
-        <w:rPr/>
-      </w:pPr>
-      <w:r>
-        <w:rPr/>
-      </w:r>
-      <w:r>
-        <w:br w:type="page"/>
-      </w:r>
-    </w:p>
-    <w:p>
-      <w:pPr>
-        <w:pStyle w:val="Normal"/>
-        <w:jc w:val="center"/>
-        <w:rPr/>
-      </w:pPr>
-      <w:r>
-        <w:rPr/>
-      </w:r>
-    </w:p>
-    <w:p>
-      <w:pPr>
-        <w:pStyle w:val="Normal"/>
-        <w:jc w:val="center"/>
-        <w:rPr/>
-      </w:pPr>
-      <w:r>
-        <w:rPr/>
       </w:r>
     </w:p>
     <w:p>
@@ -955,7 +922,7 @@
       </w:rPr>
       <w:fldChar w:fldCharType="begin"/>
       <w:drawing>
-        <wp:anchor behindDoc="1" distT="0" distB="0" distL="114935" distR="114935" simplePos="0" locked="0" layoutInCell="1" allowOverlap="1" relativeHeight="6">
+        <wp:anchor behindDoc="1" distT="0" distB="0" distL="114935" distR="114935" simplePos="0" locked="0" layoutInCell="1" allowOverlap="1" relativeHeight="4">
           <wp:simplePos x="0" y="0"/>
           <wp:positionH relativeFrom="column">
             <wp:posOffset>-1080135</wp:posOffset>
@@ -1023,7 +990,7 @@
         <w:b/>
         <w:szCs w:val="16"/>
       </w:rPr>
-      <w:t>2</w:t>
+      <w:t>1</w:t>
     </w:r>
     <w:r>
       <w:rPr>
@@ -1051,7 +1018,7 @@
         <w:lang w:val="pt-BR" w:eastAsia="pt-BR"/>
       </w:rPr>
       <w:drawing>
-        <wp:anchor behindDoc="1" distT="0" distB="0" distL="114935" distR="114935" simplePos="0" locked="0" layoutInCell="1" allowOverlap="1" relativeHeight="3">
+        <wp:anchor behindDoc="1" distT="0" distB="0" distL="114935" distR="114935" simplePos="0" locked="0" layoutInCell="1" allowOverlap="1" relativeHeight="2">
           <wp:simplePos x="0" y="0"/>
           <wp:positionH relativeFrom="column">
             <wp:posOffset>-1078230</wp:posOffset>

</xml_diff>

<commit_message>
Adding calculations and some improvements
</commit_message>
<xml_diff>
--- a/Templates/laudo_afericao.docx
+++ b/Templates/laudo_afericao.docx
@@ -1,23 +1,15 @@
 
 <file path=word/document.xml><?xml version="1.0" encoding="utf-8"?>
-<w:document xmlns:o="urn:schemas-microsoft-com:office:office" xmlns:r="http://schemas.openxmlformats.org/officeDocument/2006/relationships" xmlns:v="urn:schemas-microsoft-com:vml" xmlns:w="http://schemas.openxmlformats.org/wordprocessingml/2006/main" xmlns:w10="urn:schemas-microsoft-com:office:word" xmlns:wp="http://schemas.openxmlformats.org/drawingml/2006/wordprocessingDrawing" xmlns:wps="http://schemas.microsoft.com/office/word/2010/wordprocessingShape" xmlns:wpg="http://schemas.microsoft.com/office/word/2010/wordprocessingGroup" xmlns:mc="http://schemas.openxmlformats.org/markup-compatibility/2006" xmlns:wp14="http://schemas.microsoft.com/office/word/2010/wordprocessingDrawing" xmlns:w14="http://schemas.microsoft.com/office/word/2010/wordml" mc:Ignorable="w14 wp14">
+<w:document xmlns:wpc="http://schemas.microsoft.com/office/word/2010/wordprocessingCanvas" xmlns:cx="http://schemas.microsoft.com/office/drawing/2014/chartex" xmlns:cx1="http://schemas.microsoft.com/office/drawing/2015/9/8/chartex" xmlns:cx2="http://schemas.microsoft.com/office/drawing/2015/10/21/chartex" xmlns:cx3="http://schemas.microsoft.com/office/drawing/2016/5/9/chartex" xmlns:cx4="http://schemas.microsoft.com/office/drawing/2016/5/10/chartex" xmlns:cx5="http://schemas.microsoft.com/office/drawing/2016/5/11/chartex" xmlns:cx6="http://schemas.microsoft.com/office/drawing/2016/5/12/chartex" xmlns:cx7="http://schemas.microsoft.com/office/drawing/2016/5/13/chartex" xmlns:cx8="http://schemas.microsoft.com/office/drawing/2016/5/14/chartex" xmlns:mc="http://schemas.openxmlformats.org/markup-compatibility/2006" xmlns:aink="http://schemas.microsoft.com/office/drawing/2016/ink" xmlns:am3d="http://schemas.microsoft.com/office/drawing/2017/model3d" xmlns:o="urn:schemas-microsoft-com:office:office" xmlns:r="http://schemas.openxmlformats.org/officeDocument/2006/relationships" xmlns:m="http://schemas.openxmlformats.org/officeDocument/2006/math" xmlns:v="urn:schemas-microsoft-com:vml" xmlns:wp14="http://schemas.microsoft.com/office/word/2010/wordprocessingDrawing" xmlns:wp="http://schemas.openxmlformats.org/drawingml/2006/wordprocessingDrawing" xmlns:w10="urn:schemas-microsoft-com:office:word" xmlns:w="http://schemas.openxmlformats.org/wordprocessingml/2006/main" xmlns:w14="http://schemas.microsoft.com/office/word/2010/wordml" xmlns:w15="http://schemas.microsoft.com/office/word/2012/wordml" xmlns:w16cid="http://schemas.microsoft.com/office/word/2016/wordml/cid" xmlns:w16se="http://schemas.microsoft.com/office/word/2015/wordml/symex" xmlns:wpg="http://schemas.microsoft.com/office/word/2010/wordprocessingGroup" xmlns:wpi="http://schemas.microsoft.com/office/word/2010/wordprocessingInk" xmlns:wne="http://schemas.microsoft.com/office/word/2006/wordml" xmlns:wps="http://schemas.microsoft.com/office/word/2010/wordprocessingShape" mc:Ignorable="w14 w15 w16se w16cid wp14">
   <w:background w:color="FFFFFF"/>
   <w:body>
     <w:tbl>
       <w:tblPr>
         <w:tblW w:w="9287" w:type="dxa"/>
-        <w:jc w:val="left"/>
-        <w:tblInd w:w="0" w:type="dxa"/>
-        <w:tblCellMar>
-          <w:top w:w="0" w:type="dxa"/>
-          <w:left w:w="108" w:type="dxa"/>
-          <w:bottom w:w="0" w:type="dxa"/>
-          <w:right w:w="108" w:type="dxa"/>
-        </w:tblCellMar>
-        <w:tblLook w:noVBand="0" w:val="0000" w:noHBand="0" w:lastColumn="0" w:firstColumn="0" w:lastRow="0" w:firstRow="0"/>
+        <w:tblLook w:val="0000" w:firstRow="0" w:lastRow="0" w:firstColumn="0" w:lastColumn="0" w:noHBand="0" w:noVBand="0"/>
       </w:tblPr>
       <w:tblGrid>
-        <w:gridCol w:w="2513"/>
+        <w:gridCol w:w="2514"/>
         <w:gridCol w:w="423"/>
         <w:gridCol w:w="2126"/>
         <w:gridCol w:w="421"/>
@@ -26,25 +18,17 @@
         <w:gridCol w:w="1681"/>
       </w:tblGrid>
       <w:tr>
-        <w:trPr/>
         <w:tc>
           <w:tcPr>
             <w:tcW w:w="2513" w:type="dxa"/>
-            <w:tcBorders/>
-            <w:shd w:color="auto" w:fill="auto" w:val="clear"/>
+            <w:shd w:val="clear" w:color="auto" w:fill="auto"/>
             <w:vAlign w:val="bottom"/>
           </w:tcPr>
           <w:p>
             <w:pPr>
               <w:pStyle w:val="Ttulodatabela"/>
-              <w:spacing w:lineRule="auto" w:line="312" w:before="120" w:after="120"/>
-              <w:jc w:val="center"/>
-              <w:rPr/>
             </w:pPr>
-            <w:bookmarkStart w:id="0" w:name="_GoBack"/>
-            <w:bookmarkEnd w:id="0"/>
-            <w:r>
-              <w:rPr/>
+            <w:r>
               <w:t>Período:</w:t>
             </w:r>
           </w:p>
@@ -57,14 +41,13 @@
               <w:left w:val="single" w:sz="4" w:space="0" w:color="000000"/>
               <w:bottom w:val="single" w:sz="2" w:space="0" w:color="000000"/>
             </w:tcBorders>
-            <w:shd w:color="auto" w:fill="auto" w:val="clear"/>
+            <w:shd w:val="clear" w:color="auto" w:fill="auto"/>
             <w:vAlign w:val="center"/>
           </w:tcPr>
           <w:p>
             <w:pPr>
-              <w:pStyle w:val="Normal"/>
-              <w:snapToGrid w:val="false"/>
-              <w:spacing w:lineRule="auto" w:line="240"/>
+              <w:snapToGrid w:val="0"/>
+              <w:spacing w:line="240" w:lineRule="auto"/>
               <w:rPr>
                 <w:rFonts w:ascii="Arial" w:hAnsi="Arial" w:cs="Arial"/>
                 <w:color w:val="000000"/>
@@ -72,14 +55,6 @@
                 <w:szCs w:val="24"/>
               </w:rPr>
             </w:pPr>
-            <w:r>
-              <w:rPr>
-                <w:rFonts w:cs="Arial" w:ascii="Arial" w:hAnsi="Arial"/>
-                <w:color w:val="000000"/>
-                <w:sz w:val="24"/>
-                <w:szCs w:val="24"/>
-              </w:rPr>
-            </w:r>
           </w:p>
         </w:tc>
         <w:tc>
@@ -88,17 +63,13 @@
             <w:tcBorders>
               <w:left w:val="single" w:sz="4" w:space="0" w:color="000000"/>
             </w:tcBorders>
-            <w:shd w:color="auto" w:fill="auto" w:val="clear"/>
+            <w:shd w:val="clear" w:color="auto" w:fill="auto"/>
             <w:vAlign w:val="center"/>
           </w:tcPr>
           <w:p>
-            <w:pPr>
-              <w:pStyle w:val="Normal"/>
-              <w:rPr/>
-            </w:pPr>
-            <w:r>
-              <w:rPr>
-                <w:rFonts w:cs="Arial" w:ascii="Arial" w:hAnsi="Arial"/>
+            <w:r>
+              <w:rPr>
+                <w:rFonts w:ascii="Arial" w:hAnsi="Arial" w:cs="Arial"/>
                 <w:color w:val="1F4E79"/>
                 <w:sz w:val="24"/>
                 <w:szCs w:val="24"/>
@@ -115,32 +86,21 @@
               <w:left w:val="single" w:sz="4" w:space="0" w:color="000000"/>
               <w:bottom w:val="single" w:sz="2" w:space="0" w:color="000000"/>
             </w:tcBorders>
-            <w:shd w:color="auto" w:fill="auto" w:val="clear"/>
+            <w:shd w:val="clear" w:color="auto" w:fill="auto"/>
             <w:vAlign w:val="center"/>
           </w:tcPr>
           <w:p>
             <w:pPr>
-              <w:pStyle w:val="Normal"/>
-              <w:snapToGrid w:val="false"/>
-              <w:spacing w:lineRule="auto" w:line="240"/>
+              <w:snapToGrid w:val="0"/>
+              <w:spacing w:line="240" w:lineRule="auto"/>
               <w:rPr>
                 <w:rFonts w:ascii="Arial" w:hAnsi="Arial" w:cs="Arial"/>
-                <w:b/>
                 <w:b/>
                 <w:color w:val="1F4E79"/>
                 <w:sz w:val="36"/>
                 <w:szCs w:val="24"/>
               </w:rPr>
             </w:pPr>
-            <w:r>
-              <w:rPr>
-                <w:rFonts w:cs="Arial" w:ascii="Arial" w:hAnsi="Arial"/>
-                <w:b/>
-                <w:color w:val="1F4E79"/>
-                <w:sz w:val="36"/>
-                <w:szCs w:val="24"/>
-              </w:rPr>
-            </w:r>
           </w:p>
         </w:tc>
         <w:tc>
@@ -149,17 +109,13 @@
             <w:tcBorders>
               <w:left w:val="single" w:sz="4" w:space="0" w:color="000000"/>
             </w:tcBorders>
-            <w:shd w:color="auto" w:fill="auto" w:val="clear"/>
+            <w:shd w:val="clear" w:color="auto" w:fill="auto"/>
             <w:vAlign w:val="center"/>
           </w:tcPr>
           <w:p>
-            <w:pPr>
-              <w:pStyle w:val="Normal"/>
-              <w:rPr/>
-            </w:pPr>
-            <w:r>
-              <w:rPr>
-                <w:rFonts w:cs="Arial" w:ascii="Arial" w:hAnsi="Arial"/>
+            <w:r>
+              <w:rPr>
+                <w:rFonts w:ascii="Arial" w:hAnsi="Arial" w:cs="Arial"/>
                 <w:color w:val="1F4E79"/>
                 <w:sz w:val="24"/>
                 <w:szCs w:val="24"/>
@@ -176,18 +132,16 @@
               <w:left w:val="single" w:sz="4" w:space="0" w:color="000000"/>
               <w:bottom w:val="single" w:sz="2" w:space="0" w:color="000000"/>
             </w:tcBorders>
-            <w:shd w:color="auto" w:fill="auto" w:val="clear"/>
+            <w:shd w:val="clear" w:color="auto" w:fill="auto"/>
             <w:vAlign w:val="center"/>
           </w:tcPr>
           <w:p>
             <w:pPr>
-              <w:pStyle w:val="Normal"/>
-              <w:spacing w:lineRule="auto" w:line="240"/>
-              <w:rPr/>
+              <w:spacing w:line="240" w:lineRule="auto"/>
             </w:pPr>
             <w:r>
               <w:rPr>
-                <w:rFonts w:cs="Arial" w:ascii="Arial" w:hAnsi="Arial"/>
+                <w:rFonts w:ascii="Arial" w:hAnsi="Arial" w:cs="Arial"/>
                 <w:color w:val="000000"/>
                 <w:sz w:val="24"/>
                 <w:szCs w:val="24"/>
@@ -202,17 +156,13 @@
             <w:tcBorders>
               <w:left w:val="single" w:sz="4" w:space="0" w:color="000000"/>
             </w:tcBorders>
-            <w:shd w:color="auto" w:fill="auto" w:val="clear"/>
+            <w:shd w:val="clear" w:color="auto" w:fill="auto"/>
             <w:vAlign w:val="center"/>
           </w:tcPr>
           <w:p>
-            <w:pPr>
-              <w:pStyle w:val="Normal"/>
-              <w:rPr/>
-            </w:pPr>
-            <w:r>
-              <w:rPr>
-                <w:rFonts w:cs="Arial" w:ascii="Arial" w:hAnsi="Arial"/>
+            <w:r>
+              <w:rPr>
+                <w:rFonts w:ascii="Arial" w:hAnsi="Arial" w:cs="Arial"/>
                 <w:color w:val="1F4E79"/>
                 <w:sz w:val="24"/>
                 <w:szCs w:val="24"/>
@@ -224,24 +174,19 @@
       </w:tr>
       <w:tr>
         <w:trPr>
-          <w:trHeight w:val="253" w:hRule="atLeast"/>
+          <w:trHeight w:val="253"/>
         </w:trPr>
         <w:tc>
           <w:tcPr>
             <w:tcW w:w="9286" w:type="dxa"/>
             <w:gridSpan w:val="7"/>
-            <w:tcBorders/>
-            <w:shd w:color="auto" w:fill="auto" w:val="clear"/>
+            <w:shd w:val="clear" w:color="auto" w:fill="auto"/>
             <w:vAlign w:val="bottom"/>
           </w:tcPr>
           <w:p>
-            <w:pPr>
-              <w:pStyle w:val="Normal"/>
-              <w:rPr/>
-            </w:pPr>
-            <w:r>
-              <w:rPr>
-                <w:rFonts w:cs="Arial" w:ascii="Arial" w:hAnsi="Arial"/>
+            <w:r>
+              <w:rPr>
+                <w:rFonts w:ascii="Arial" w:hAnsi="Arial" w:cs="Arial"/>
                 <w:b/>
                 <w:color w:val="1F4E79"/>
                 <w:sz w:val="24"/>
@@ -251,7 +196,7 @@
             </w:r>
             <w:r>
               <w:rPr>
-                <w:rFonts w:cs="Arial" w:ascii="Arial" w:hAnsi="Arial"/>
+                <w:rFonts w:ascii="Arial" w:hAnsi="Arial" w:cs="Arial"/>
                 <w:color w:val="1F4E79"/>
                 <w:sz w:val="24"/>
                 <w:szCs w:val="24"/>
@@ -263,24 +208,19 @@
       </w:tr>
       <w:tr>
         <w:trPr>
-          <w:trHeight w:val="288" w:hRule="atLeast"/>
+          <w:trHeight w:val="288"/>
         </w:trPr>
         <w:tc>
           <w:tcPr>
             <w:tcW w:w="9286" w:type="dxa"/>
             <w:gridSpan w:val="7"/>
-            <w:tcBorders/>
-            <w:shd w:color="auto" w:fill="auto" w:val="clear"/>
+            <w:shd w:val="clear" w:color="auto" w:fill="auto"/>
             <w:vAlign w:val="bottom"/>
           </w:tcPr>
           <w:p>
-            <w:pPr>
-              <w:pStyle w:val="Normal"/>
-              <w:rPr/>
-            </w:pPr>
-            <w:r>
-              <w:rPr>
-                <w:rFonts w:cs="Arial" w:ascii="Arial" w:hAnsi="Arial"/>
+            <w:r>
+              <w:rPr>
+                <w:rFonts w:ascii="Arial" w:hAnsi="Arial" w:cs="Arial"/>
                 <w:b/>
                 <w:color w:val="1F4E79"/>
                 <w:sz w:val="24"/>
@@ -290,7 +230,7 @@
             </w:r>
             <w:r>
               <w:rPr>
-                <w:rFonts w:cs="Arial" w:ascii="Arial" w:hAnsi="Arial"/>
+                <w:rFonts w:ascii="Arial" w:hAnsi="Arial" w:cs="Arial"/>
                 <w:color w:val="1F4E79"/>
                 <w:sz w:val="24"/>
                 <w:szCs w:val="24"/>
@@ -302,24 +242,19 @@
       </w:tr>
       <w:tr>
         <w:trPr>
-          <w:trHeight w:val="299" w:hRule="atLeast"/>
+          <w:trHeight w:val="299"/>
         </w:trPr>
         <w:tc>
           <w:tcPr>
             <w:tcW w:w="9286" w:type="dxa"/>
             <w:gridSpan w:val="7"/>
-            <w:tcBorders/>
-            <w:shd w:color="auto" w:fill="auto" w:val="clear"/>
+            <w:shd w:val="clear" w:color="auto" w:fill="auto"/>
             <w:vAlign w:val="bottom"/>
           </w:tcPr>
           <w:p>
-            <w:pPr>
-              <w:pStyle w:val="Normal"/>
-              <w:rPr/>
-            </w:pPr>
-            <w:r>
-              <w:rPr>
-                <w:rFonts w:cs="Arial" w:ascii="Arial" w:hAnsi="Arial"/>
+            <w:r>
+              <w:rPr>
+                <w:rFonts w:ascii="Arial" w:hAnsi="Arial" w:cs="Arial"/>
                 <w:b/>
                 <w:color w:val="1F4E79"/>
                 <w:sz w:val="24"/>
@@ -329,7 +264,7 @@
             </w:r>
             <w:r>
               <w:rPr>
-                <w:rFonts w:cs="Arial" w:ascii="Arial" w:hAnsi="Arial"/>
+                <w:rFonts w:ascii="Arial" w:hAnsi="Arial" w:cs="Arial"/>
                 <w:color w:val="1F4E79"/>
                 <w:sz w:val="24"/>
                 <w:szCs w:val="24"/>
@@ -342,30 +277,29 @@
     </w:tbl>
     <w:p>
       <w:pPr>
-        <w:pStyle w:val="Normal"/>
         <w:rPr>
           <w:rFonts w:ascii="Arial" w:hAnsi="Arial" w:cs="Arial"/>
-          <w:b/>
           <w:b/>
           <w:color w:val="000000"/>
           <w:sz w:val="24"/>
           <w:szCs w:val="24"/>
-          <w:lang w:val="pt-BR" w:eastAsia="pt-BR"/>
+          <w:lang w:eastAsia="pt-BR"/>
         </w:rPr>
       </w:pPr>
       <w:r>
         <w:rPr>
-          <w:rFonts w:cs="Arial" w:ascii="Arial" w:hAnsi="Arial"/>
+          <w:rFonts w:ascii="Arial" w:hAnsi="Arial" w:cs="Arial"/>
           <w:b/>
+          <w:noProof/>
           <w:color w:val="000000"/>
           <w:sz w:val="24"/>
           <w:szCs w:val="24"/>
-          <w:lang w:val="pt-BR" w:eastAsia="pt-BR"/>
+          <w:lang w:eastAsia="pt-BR"/>
         </w:rPr>
         <mc:AlternateContent>
           <mc:Choice Requires="wps">
             <w:drawing>
-              <wp:anchor behindDoc="0" distT="0" distB="0" distL="0" distR="0" simplePos="0" locked="0" layoutInCell="1" allowOverlap="1" relativeHeight="3" wp14:anchorId="48D6F1D9">
+              <wp:anchor distT="0" distB="0" distL="0" distR="0" simplePos="0" relativeHeight="3" behindDoc="0" locked="0" layoutInCell="1" allowOverlap="1" wp14:anchorId="18256F05" wp14:editId="6F20D20E">
                 <wp:simplePos x="0" y="0"/>
                 <wp:positionH relativeFrom="column">
                   <wp:posOffset>-1069340</wp:posOffset>
@@ -377,6 +311,7 @@
                 <wp:effectExtent l="10795" t="15240" r="16510" b="17145"/>
                 <wp:wrapNone/>
                 <wp:docPr id="1" name="AutoShape 2"/>
+                <wp:cNvGraphicFramePr/>
                 <a:graphic xmlns:a="http://schemas.openxmlformats.org/drawingml/2006/main">
                   <a:graphicData uri="http://schemas.microsoft.com/office/word/2010/wordprocessingShape">
                     <wps:wsp>
@@ -390,6 +325,7 @@
                           <a:avLst/>
                           <a:gdLst/>
                           <a:ahLst/>
+                          <a:cxnLst/>
                           <a:rect l="l" t="t" r="r" b="b"/>
                           <a:pathLst>
                             <a:path w="21600" h="21600">
@@ -403,17 +339,23 @@
                           </a:pathLst>
                         </a:custGeom>
                         <a:noFill/>
-                        <a:ln cap="sq" w="19080">
+                        <a:ln w="19080" cap="sq">
                           <a:solidFill>
-                            <a:srgbClr val="1f4d78"/>
+                            <a:srgbClr val="1F4D78"/>
                           </a:solidFill>
                           <a:miter/>
                         </a:ln>
                       </wps:spPr>
                       <wps:style>
-                        <a:lnRef idx="0"/>
-                        <a:fillRef idx="0"/>
-                        <a:effectRef idx="0"/>
+                        <a:lnRef idx="0">
+                          <a:scrgbClr r="0" g="0" b="0"/>
+                        </a:lnRef>
+                        <a:fillRef idx="0">
+                          <a:scrgbClr r="0" g="0" b="0"/>
+                        </a:fillRef>
+                        <a:effectRef idx="0">
+                          <a:scrgbClr r="0" g="0" b="0"/>
+                        </a:effectRef>
                         <a:fontRef idx="minor"/>
                       </wps:style>
                       <wps:bodyPr/>
@@ -431,54 +373,47 @@
     </w:p>
     <w:p>
       <w:pPr>
-        <w:pStyle w:val="Normal"/>
         <w:jc w:val="center"/>
-        <w:rPr/>
       </w:pPr>
       <w:r>
         <w:rPr>
-          <w:rFonts w:eastAsia="Arial" w:cs="Arial" w:ascii="Arial" w:hAnsi="Arial"/>
-          <w:b/>
-          <w:bCs/>
-          <w:color w:val="000000"/>
-          <w:sz w:val="24"/>
-          <w:szCs w:val="24"/>
-          <w:lang w:eastAsia="zh-CN"/>
-        </w:rPr>
-        <w:t>LAUDO</w:t>
-      </w:r>
-      <w:r>
-        <w:rPr>
-          <w:rFonts w:eastAsia="Arial" w:cs="Arial" w:ascii="Arial" w:hAnsi="Arial"/>
+          <w:rFonts w:ascii="Arial" w:eastAsia="Arial" w:hAnsi="Arial" w:cs="Arial"/>
           <w:b/>
           <w:bCs/>
           <w:color w:val="000000"/>
           <w:sz w:val="24"/>
           <w:szCs w:val="24"/>
         </w:rPr>
-        <w:t xml:space="preserve"> DE AFERIÇÃO Nº </w:t>
+        <w:t>LAUDO</w:t>
       </w:r>
       <w:r>
         <w:rPr>
-          <w:rFonts w:eastAsia="Arial" w:cs="Arial" w:ascii="Arial" w:hAnsi="Arial"/>
-          <w:b w:val="false"/>
-          <w:bCs w:val="false"/>
+          <w:rFonts w:ascii="Arial" w:eastAsia="Arial" w:hAnsi="Arial" w:cs="Arial"/>
+          <w:b/>
+          <w:bCs/>
           <w:color w:val="000000"/>
-          <w:kern w:val="0"/>
           <w:sz w:val="24"/>
           <w:szCs w:val="24"/>
-          <w:lang w:val="pt-BR" w:eastAsia="zh-CN" w:bidi="ar-SA"/>
+        </w:rPr>
+        <w:t xml:space="preserve"> DE AFERIÇÃO Nº</w:t>
+      </w:r>
+      <w:bookmarkStart w:id="0" w:name="_GoBack"/>
+      <w:bookmarkEnd w:id="0"/>
+      <w:r>
+        <w:rPr>
+          <w:rFonts w:ascii="Arial" w:eastAsia="Arial" w:hAnsi="Arial" w:cs="Arial"/>
+          <w:color w:val="000000"/>
+          <w:sz w:val="24"/>
+          <w:szCs w:val="24"/>
         </w:rPr>
         <w:t xml:space="preserve"> ID_LAUDO</w:t>
       </w:r>
     </w:p>
     <w:p>
       <w:pPr>
-        <w:pStyle w:val="Normal"/>
         <w:jc w:val="center"/>
         <w:rPr>
-          <w:rFonts w:ascii="Arial" w:hAnsi="Arial" w:eastAsia="Arial" w:cs="Arial"/>
-          <w:b/>
+          <w:rFonts w:ascii="Arial" w:eastAsia="Arial" w:hAnsi="Arial" w:cs="Arial"/>
           <w:b/>
           <w:bCs/>
           <w:color w:val="000000"/>
@@ -486,26 +421,14 @@
           <w:szCs w:val="24"/>
         </w:rPr>
       </w:pPr>
-      <w:r>
-        <w:rPr>
-          <w:rFonts w:eastAsia="Arial" w:cs="Arial" w:ascii="Arial" w:hAnsi="Arial"/>
-          <w:b/>
-          <w:bCs/>
-          <w:color w:val="000000"/>
-          <w:sz w:val="24"/>
-          <w:szCs w:val="24"/>
-        </w:rPr>
-      </w:r>
     </w:p>
     <w:p>
       <w:pPr>
-        <w:pStyle w:val="Normal"/>
         <w:jc w:val="center"/>
-        <w:rPr/>
       </w:pPr>
       <w:r>
         <w:rPr>
-          <w:rFonts w:eastAsia="Arial" w:cs="Arial" w:ascii="Arial" w:hAnsi="Arial"/>
+          <w:rFonts w:ascii="Arial" w:eastAsia="Arial" w:hAnsi="Arial" w:cs="Arial"/>
           <w:b/>
           <w:bCs/>
           <w:color w:val="000000"/>
@@ -518,7 +441,6 @@
     <w:tbl>
       <w:tblPr>
         <w:tblW w:w="9075" w:type="dxa"/>
-        <w:jc w:val="left"/>
         <w:tblInd w:w="55" w:type="dxa"/>
         <w:tblCellMar>
           <w:top w:w="55" w:type="dxa"/>
@@ -526,28 +448,22 @@
           <w:bottom w:w="55" w:type="dxa"/>
           <w:right w:w="55" w:type="dxa"/>
         </w:tblCellMar>
-        <w:tblLook w:noVBand="0" w:val="0000" w:noHBand="0" w:lastColumn="0" w:firstColumn="0" w:lastRow="0" w:firstRow="0"/>
+        <w:tblLook w:val="0000" w:firstRow="0" w:lastRow="0" w:firstColumn="0" w:lastColumn="0" w:noHBand="0" w:noVBand="0"/>
       </w:tblPr>
       <w:tblGrid>
-        <w:gridCol w:w="4815"/>
+        <w:gridCol w:w="4816"/>
         <w:gridCol w:w="4259"/>
       </w:tblGrid>
       <w:tr>
-        <w:trPr/>
         <w:tc>
           <w:tcPr>
             <w:tcW w:w="4815" w:type="dxa"/>
-            <w:tcBorders/>
-            <w:shd w:color="auto" w:fill="auto" w:val="clear"/>
+            <w:shd w:val="clear" w:color="auto" w:fill="auto"/>
           </w:tcPr>
           <w:p>
-            <w:pPr>
-              <w:pStyle w:val="Normal"/>
-              <w:rPr/>
-            </w:pPr>
-            <w:r>
-              <w:rPr>
-                <w:rFonts w:eastAsia="Arial" w:cs="Arial" w:ascii="Arial" w:hAnsi="Arial"/>
+            <w:r>
+              <w:rPr>
+                <w:rFonts w:ascii="Arial" w:eastAsia="Arial" w:hAnsi="Arial" w:cs="Arial"/>
                 <w:b/>
                 <w:bCs/>
                 <w:color w:val="000000"/>
@@ -558,7 +474,7 @@
             </w:r>
             <w:r>
               <w:rPr>
-                <w:rFonts w:eastAsia="Arial" w:cs="Arial" w:ascii="Arial" w:hAnsi="Arial"/>
+                <w:rFonts w:ascii="Arial" w:eastAsia="Arial" w:hAnsi="Arial" w:cs="Arial"/>
                 <w:color w:val="000000"/>
                 <w:sz w:val="24"/>
                 <w:szCs w:val="24"/>
@@ -570,17 +486,15 @@
         <w:tc>
           <w:tcPr>
             <w:tcW w:w="4259" w:type="dxa"/>
-            <w:tcBorders/>
-            <w:shd w:color="auto" w:fill="auto" w:val="clear"/>
+            <w:shd w:val="clear" w:color="auto" w:fill="auto"/>
           </w:tcPr>
           <w:p>
             <w:pPr>
               <w:pStyle w:val="Contedodatabela"/>
-              <w:rPr/>
             </w:pPr>
             <w:r>
               <w:rPr>
-                <w:rFonts w:eastAsia="Arial" w:cs="Arial" w:ascii="Arial" w:hAnsi="Arial"/>
+                <w:rFonts w:ascii="Arial" w:eastAsia="Arial" w:hAnsi="Arial" w:cs="Arial"/>
                 <w:b/>
                 <w:bCs/>
                 <w:color w:val="000000"/>
@@ -591,7 +505,7 @@
             </w:r>
             <w:r>
               <w:rPr>
-                <w:rFonts w:eastAsia="Arial" w:cs="Arial" w:ascii="Arial" w:hAnsi="Arial"/>
+                <w:rFonts w:ascii="Arial" w:eastAsia="Arial" w:hAnsi="Arial" w:cs="Arial"/>
                 <w:color w:val="000000"/>
                 <w:sz w:val="24"/>
                 <w:szCs w:val="24"/>
@@ -602,21 +516,15 @@
         </w:tc>
       </w:tr>
       <w:tr>
-        <w:trPr/>
         <w:tc>
           <w:tcPr>
             <w:tcW w:w="4815" w:type="dxa"/>
-            <w:tcBorders/>
-            <w:shd w:color="auto" w:fill="auto" w:val="clear"/>
+            <w:shd w:val="clear" w:color="auto" w:fill="auto"/>
           </w:tcPr>
           <w:p>
-            <w:pPr>
-              <w:pStyle w:val="Normal"/>
-              <w:rPr/>
-            </w:pPr>
-            <w:r>
-              <w:rPr>
-                <w:rFonts w:eastAsia="Arial" w:cs="Arial" w:ascii="Arial" w:hAnsi="Arial"/>
+            <w:r>
+              <w:rPr>
+                <w:rFonts w:ascii="Arial" w:eastAsia="Arial" w:hAnsi="Arial" w:cs="Arial"/>
                 <w:b/>
                 <w:bCs/>
                 <w:color w:val="000000"/>
@@ -627,7 +535,7 @@
             </w:r>
             <w:r>
               <w:rPr>
-                <w:rFonts w:eastAsia="Arial" w:cs="Arial" w:ascii="Arial" w:hAnsi="Arial"/>
+                <w:rFonts w:ascii="Arial" w:eastAsia="Arial" w:hAnsi="Arial" w:cs="Arial"/>
                 <w:color w:val="000000"/>
                 <w:sz w:val="24"/>
                 <w:szCs w:val="24"/>
@@ -639,17 +547,15 @@
         <w:tc>
           <w:tcPr>
             <w:tcW w:w="4259" w:type="dxa"/>
-            <w:tcBorders/>
-            <w:shd w:color="auto" w:fill="auto" w:val="clear"/>
+            <w:shd w:val="clear" w:color="auto" w:fill="auto"/>
           </w:tcPr>
           <w:p>
             <w:pPr>
               <w:pStyle w:val="Contedodatabela"/>
-              <w:rPr/>
             </w:pPr>
             <w:r>
               <w:rPr>
-                <w:rFonts w:eastAsia="Arial" w:cs="Arial" w:ascii="Arial" w:hAnsi="Arial"/>
+                <w:rFonts w:ascii="Arial" w:eastAsia="Arial" w:hAnsi="Arial" w:cs="Arial"/>
                 <w:b/>
                 <w:bCs/>
                 <w:color w:val="000000"/>
@@ -660,7 +566,7 @@
             </w:r>
             <w:r>
               <w:rPr>
-                <w:rFonts w:eastAsia="Arial" w:cs="Arial" w:ascii="Arial" w:hAnsi="Arial"/>
+                <w:rFonts w:ascii="Arial" w:eastAsia="Arial" w:hAnsi="Arial" w:cs="Arial"/>
                 <w:color w:val="000000"/>
                 <w:sz w:val="24"/>
                 <w:szCs w:val="24"/>
@@ -671,21 +577,15 @@
         </w:tc>
       </w:tr>
       <w:tr>
-        <w:trPr/>
         <w:tc>
           <w:tcPr>
             <w:tcW w:w="4815" w:type="dxa"/>
-            <w:tcBorders/>
-            <w:shd w:color="auto" w:fill="auto" w:val="clear"/>
+            <w:shd w:val="clear" w:color="auto" w:fill="auto"/>
           </w:tcPr>
           <w:p>
-            <w:pPr>
-              <w:pStyle w:val="Normal"/>
-              <w:rPr/>
-            </w:pPr>
-            <w:r>
-              <w:rPr>
-                <w:rFonts w:eastAsia="Arial" w:cs="Arial" w:ascii="Arial" w:hAnsi="Arial"/>
+            <w:r>
+              <w:rPr>
+                <w:rFonts w:ascii="Arial" w:eastAsia="Arial" w:hAnsi="Arial" w:cs="Arial"/>
                 <w:b/>
                 <w:bCs/>
                 <w:color w:val="000000"/>
@@ -696,7 +596,7 @@
             </w:r>
             <w:r>
               <w:rPr>
-                <w:rFonts w:eastAsia="Arial" w:cs="Arial" w:ascii="Arial" w:hAnsi="Arial"/>
+                <w:rFonts w:ascii="Arial" w:eastAsia="Arial" w:hAnsi="Arial" w:cs="Arial"/>
                 <w:color w:val="000000"/>
                 <w:sz w:val="24"/>
                 <w:szCs w:val="24"/>
@@ -708,17 +608,15 @@
         <w:tc>
           <w:tcPr>
             <w:tcW w:w="4259" w:type="dxa"/>
-            <w:tcBorders/>
-            <w:shd w:color="auto" w:fill="auto" w:val="clear"/>
+            <w:shd w:val="clear" w:color="auto" w:fill="auto"/>
           </w:tcPr>
           <w:p>
             <w:pPr>
               <w:pStyle w:val="Contedodatabela"/>
-              <w:rPr/>
             </w:pPr>
             <w:r>
               <w:rPr>
-                <w:rFonts w:eastAsia="Arial" w:cs="Arial" w:ascii="Arial" w:hAnsi="Arial"/>
+                <w:rFonts w:ascii="Arial" w:eastAsia="Arial" w:hAnsi="Arial" w:cs="Arial"/>
                 <w:b/>
                 <w:bCs/>
                 <w:color w:val="000000"/>
@@ -729,7 +627,7 @@
             </w:r>
             <w:r>
               <w:rPr>
-                <w:rFonts w:eastAsia="Arial" w:cs="Arial" w:ascii="Arial" w:hAnsi="Arial"/>
+                <w:rFonts w:ascii="Arial" w:eastAsia="Arial" w:hAnsi="Arial" w:cs="Arial"/>
                 <w:color w:val="000000"/>
                 <w:sz w:val="24"/>
                 <w:szCs w:val="24"/>
@@ -740,21 +638,15 @@
         </w:tc>
       </w:tr>
       <w:tr>
-        <w:trPr/>
         <w:tc>
           <w:tcPr>
             <w:tcW w:w="4815" w:type="dxa"/>
-            <w:tcBorders/>
-            <w:shd w:color="auto" w:fill="auto" w:val="clear"/>
+            <w:shd w:val="clear" w:color="auto" w:fill="auto"/>
           </w:tcPr>
           <w:p>
-            <w:pPr>
-              <w:pStyle w:val="Normal"/>
-              <w:rPr/>
-            </w:pPr>
-            <w:r>
-              <w:rPr>
-                <w:rFonts w:eastAsia="Arial" w:cs="Arial" w:ascii="Arial" w:hAnsi="Arial"/>
+            <w:r>
+              <w:rPr>
+                <w:rFonts w:ascii="Arial" w:eastAsia="Arial" w:hAnsi="Arial" w:cs="Arial"/>
                 <w:b/>
                 <w:bCs/>
                 <w:color w:val="000000"/>
@@ -765,7 +657,7 @@
             </w:r>
             <w:r>
               <w:rPr>
-                <w:rFonts w:eastAsia="Arial" w:cs="Arial" w:ascii="Arial" w:hAnsi="Arial"/>
+                <w:rFonts w:ascii="Arial" w:eastAsia="Arial" w:hAnsi="Arial" w:cs="Arial"/>
                 <w:color w:val="000000"/>
                 <w:sz w:val="24"/>
                 <w:szCs w:val="24"/>
@@ -777,15 +669,13 @@
         <w:tc>
           <w:tcPr>
             <w:tcW w:w="4259" w:type="dxa"/>
-            <w:tcBorders/>
-            <w:shd w:color="auto" w:fill="auto" w:val="clear"/>
+            <w:shd w:val="clear" w:color="auto" w:fill="auto"/>
           </w:tcPr>
           <w:p>
             <w:pPr>
               <w:pStyle w:val="Contedodatabela"/>
               <w:rPr>
-                <w:rFonts w:ascii="Arial" w:hAnsi="Arial" w:eastAsia="Arial" w:cs="Arial"/>
-                <w:b/>
+                <w:rFonts w:ascii="Arial" w:eastAsia="Arial" w:hAnsi="Arial" w:cs="Arial"/>
                 <w:b/>
                 <w:bCs/>
                 <w:color w:val="000000"/>
@@ -793,63 +683,44 @@
                 <w:szCs w:val="24"/>
               </w:rPr>
             </w:pPr>
-            <w:r>
-              <w:rPr>
-                <w:rFonts w:eastAsia="Arial" w:cs="Arial" w:ascii="Arial" w:hAnsi="Arial"/>
-                <w:b/>
-                <w:bCs/>
-                <w:color w:val="000000"/>
-                <w:sz w:val="24"/>
-                <w:szCs w:val="24"/>
-              </w:rPr>
-            </w:r>
           </w:p>
         </w:tc>
       </w:tr>
       <w:tr>
-        <w:trPr/>
         <w:tc>
           <w:tcPr>
             <w:tcW w:w="9074" w:type="dxa"/>
             <w:gridSpan w:val="2"/>
-            <w:tcBorders/>
-            <w:shd w:color="auto" w:fill="auto" w:val="clear"/>
+            <w:shd w:val="clear" w:color="auto" w:fill="auto"/>
           </w:tcPr>
           <w:p>
             <w:pPr>
-              <w:pStyle w:val="Normal"/>
-              <w:rPr>
-                <w:rFonts w:ascii="Arial" w:hAnsi="Arial" w:eastAsia="Arial" w:cs="Arial"/>
-                <w:b/>
+              <w:rPr>
+                <w:rFonts w:ascii="Arial" w:eastAsia="Arial" w:hAnsi="Arial" w:cs="Arial"/>
                 <w:b/>
                 <w:bCs/>
                 <w:color w:val="000000"/>
                 <w:sz w:val="24"/>
                 <w:szCs w:val="24"/>
-                <w:lang w:eastAsia="zh-CN"/>
               </w:rPr>
             </w:pPr>
             <w:r>
               <w:rPr>
-                <w:rFonts w:eastAsia="Arial" w:cs="Arial" w:ascii="Arial" w:hAnsi="Arial"/>
+                <w:rFonts w:ascii="Arial" w:eastAsia="Arial" w:hAnsi="Arial" w:cs="Arial"/>
                 <w:b/>
                 <w:bCs/>
                 <w:color w:val="000000"/>
                 <w:sz w:val="24"/>
                 <w:szCs w:val="24"/>
-                <w:lang w:eastAsia="zh-CN"/>
               </w:rPr>
               <w:t xml:space="preserve">Responsável: </w:t>
             </w:r>
             <w:r>
               <w:rPr>
-                <w:rFonts w:eastAsia="Arial" w:cs="Arial" w:ascii="Arial" w:hAnsi="Arial"/>
-                <w:b w:val="false"/>
-                <w:bCs w:val="false"/>
+                <w:rFonts w:ascii="Arial" w:eastAsia="Arial" w:hAnsi="Arial" w:cs="Arial"/>
                 <w:color w:val="000000"/>
                 <w:sz w:val="24"/>
                 <w:szCs w:val="24"/>
-                <w:lang w:eastAsia="zh-CN"/>
               </w:rPr>
               <w:t>TECN</w:t>
             </w:r>
@@ -859,10 +730,8 @@
     </w:tbl>
     <w:p>
       <w:pPr>
-        <w:pStyle w:val="Normal"/>
         <w:rPr>
-          <w:rFonts w:ascii="Arial" w:hAnsi="Arial" w:eastAsia="Arial" w:cs="Arial"/>
-          <w:b/>
+          <w:rFonts w:ascii="Arial" w:eastAsia="Arial" w:hAnsi="Arial" w:cs="Arial"/>
           <w:b/>
           <w:bCs/>
           <w:color w:val="000000"/>
@@ -870,49 +739,56 @@
           <w:szCs w:val="24"/>
         </w:rPr>
       </w:pPr>
-      <w:r>
-        <w:rPr>
-          <w:rFonts w:eastAsia="Arial" w:cs="Arial" w:ascii="Arial" w:hAnsi="Arial"/>
-          <w:b/>
-          <w:bCs/>
-          <w:color w:val="000000"/>
-          <w:sz w:val="24"/>
-          <w:szCs w:val="24"/>
-        </w:rPr>
-      </w:r>
     </w:p>
     <w:p>
       <w:pPr>
-        <w:pStyle w:val="Normal"/>
         <w:jc w:val="center"/>
-        <w:rPr/>
       </w:pPr>
-      <w:r>
-        <w:rPr/>
-      </w:r>
     </w:p>
     <w:sectPr>
-      <w:headerReference w:type="default" r:id="rId2"/>
-      <w:footerReference w:type="default" r:id="rId3"/>
-      <w:type w:val="nextPage"/>
+      <w:headerReference w:type="default" r:id="rId6"/>
+      <w:footerReference w:type="default" r:id="rId7"/>
       <w:pgSz w:w="11906" w:h="16838"/>
-      <w:pgMar w:left="1701" w:right="1134" w:header="709" w:top="1701" w:footer="709" w:bottom="1134" w:gutter="0"/>
-      <w:pgNumType w:fmt="decimal"/>
-      <w:formProt w:val="false"/>
-      <w:textDirection w:val="lrTb"/>
-      <w:docGrid w:type="default" w:linePitch="360" w:charSpace="0"/>
+      <w:pgMar w:top="1701" w:right="1134" w:bottom="1134" w:left="1701" w:header="709" w:footer="709" w:gutter="0"/>
+      <w:cols w:space="720"/>
+      <w:formProt w:val="0"/>
+      <w:docGrid w:linePitch="360"/>
     </w:sectPr>
   </w:body>
 </w:document>
 </file>
 
+<file path=word/endnotes.xml><?xml version="1.0" encoding="utf-8"?>
+<w:endnotes xmlns:wpc="http://schemas.microsoft.com/office/word/2010/wordprocessingCanvas" xmlns:cx="http://schemas.microsoft.com/office/drawing/2014/chartex" xmlns:cx1="http://schemas.microsoft.com/office/drawing/2015/9/8/chartex" xmlns:cx2="http://schemas.microsoft.com/office/drawing/2015/10/21/chartex" xmlns:cx3="http://schemas.microsoft.com/office/drawing/2016/5/9/chartex" xmlns:cx4="http://schemas.microsoft.com/office/drawing/2016/5/10/chartex" xmlns:cx5="http://schemas.microsoft.com/office/drawing/2016/5/11/chartex" xmlns:cx6="http://schemas.microsoft.com/office/drawing/2016/5/12/chartex" xmlns:cx7="http://schemas.microsoft.com/office/drawing/2016/5/13/chartex" xmlns:cx8="http://schemas.microsoft.com/office/drawing/2016/5/14/chartex" xmlns:mc="http://schemas.openxmlformats.org/markup-compatibility/2006" xmlns:aink="http://schemas.microsoft.com/office/drawing/2016/ink" xmlns:am3d="http://schemas.microsoft.com/office/drawing/2017/model3d" xmlns:o="urn:schemas-microsoft-com:office:office" xmlns:r="http://schemas.openxmlformats.org/officeDocument/2006/relationships" xmlns:m="http://schemas.openxmlformats.org/officeDocument/2006/math" xmlns:v="urn:schemas-microsoft-com:vml" xmlns:wp14="http://schemas.microsoft.com/office/word/2010/wordprocessingDrawing" xmlns:wp="http://schemas.openxmlformats.org/drawingml/2006/wordprocessingDrawing" xmlns:w10="urn:schemas-microsoft-com:office:word" xmlns:w="http://schemas.openxmlformats.org/wordprocessingml/2006/main" xmlns:w14="http://schemas.microsoft.com/office/word/2010/wordml" xmlns:w15="http://schemas.microsoft.com/office/word/2012/wordml" xmlns:w16cid="http://schemas.microsoft.com/office/word/2016/wordml/cid" xmlns:w16se="http://schemas.microsoft.com/office/word/2015/wordml/symex" xmlns:wpg="http://schemas.microsoft.com/office/word/2010/wordprocessingGroup" xmlns:wpi="http://schemas.microsoft.com/office/word/2010/wordprocessingInk" xmlns:wne="http://schemas.microsoft.com/office/word/2006/wordml" xmlns:wps="http://schemas.microsoft.com/office/word/2010/wordprocessingShape" mc:Ignorable="w14 w15 w16se w16cid wp14">
+  <w:endnote w:type="separator" w:id="-1">
+    <w:p>
+      <w:pPr>
+        <w:spacing w:line="240" w:lineRule="auto"/>
+      </w:pPr>
+      <w:r>
+        <w:separator/>
+      </w:r>
+    </w:p>
+  </w:endnote>
+  <w:endnote w:type="continuationSeparator" w:id="0">
+    <w:p>
+      <w:pPr>
+        <w:spacing w:line="240" w:lineRule="auto"/>
+      </w:pPr>
+      <w:r>
+        <w:continuationSeparator/>
+      </w:r>
+    </w:p>
+  </w:endnote>
+</w:endnotes>
+</file>
+
 <file path=word/footer1.xml><?xml version="1.0" encoding="utf-8"?>
-<w:ftr xmlns:o="urn:schemas-microsoft-com:office:office" xmlns:r="http://schemas.openxmlformats.org/officeDocument/2006/relationships" xmlns:v="urn:schemas-microsoft-com:vml" xmlns:w="http://schemas.openxmlformats.org/wordprocessingml/2006/main" xmlns:w10="urn:schemas-microsoft-com:office:word" xmlns:wp="http://schemas.openxmlformats.org/drawingml/2006/wordprocessingDrawing" xmlns:wps="http://schemas.microsoft.com/office/word/2010/wordprocessingShape" xmlns:wpg="http://schemas.microsoft.com/office/word/2010/wordprocessingGroup" xmlns:mc="http://schemas.openxmlformats.org/markup-compatibility/2006" xmlns:wp14="http://schemas.microsoft.com/office/word/2010/wordprocessingDrawing" xmlns:w14="http://schemas.microsoft.com/office/word/2010/wordml" mc:Ignorable="w14 wp14">
+<w:ftr xmlns:wpc="http://schemas.microsoft.com/office/word/2010/wordprocessingCanvas" xmlns:cx="http://schemas.microsoft.com/office/drawing/2014/chartex" xmlns:cx1="http://schemas.microsoft.com/office/drawing/2015/9/8/chartex" xmlns:cx2="http://schemas.microsoft.com/office/drawing/2015/10/21/chartex" xmlns:cx3="http://schemas.microsoft.com/office/drawing/2016/5/9/chartex" xmlns:cx4="http://schemas.microsoft.com/office/drawing/2016/5/10/chartex" xmlns:cx5="http://schemas.microsoft.com/office/drawing/2016/5/11/chartex" xmlns:cx6="http://schemas.microsoft.com/office/drawing/2016/5/12/chartex" xmlns:cx7="http://schemas.microsoft.com/office/drawing/2016/5/13/chartex" xmlns:cx8="http://schemas.microsoft.com/office/drawing/2016/5/14/chartex" xmlns:mc="http://schemas.openxmlformats.org/markup-compatibility/2006" xmlns:aink="http://schemas.microsoft.com/office/drawing/2016/ink" xmlns:am3d="http://schemas.microsoft.com/office/drawing/2017/model3d" xmlns:o="urn:schemas-microsoft-com:office:office" xmlns:r="http://schemas.openxmlformats.org/officeDocument/2006/relationships" xmlns:m="http://schemas.openxmlformats.org/officeDocument/2006/math" xmlns:v="urn:schemas-microsoft-com:vml" xmlns:wp14="http://schemas.microsoft.com/office/word/2010/wordprocessingDrawing" xmlns:wp="http://schemas.openxmlformats.org/drawingml/2006/wordprocessingDrawing" xmlns:w10="urn:schemas-microsoft-com:office:word" xmlns:w="http://schemas.openxmlformats.org/wordprocessingml/2006/main" xmlns:w14="http://schemas.microsoft.com/office/word/2010/wordml" xmlns:w15="http://schemas.microsoft.com/office/word/2012/wordml" xmlns:w16cid="http://schemas.microsoft.com/office/word/2016/wordml/cid" xmlns:w16se="http://schemas.microsoft.com/office/word/2015/wordml/symex" xmlns:wpg="http://schemas.microsoft.com/office/word/2010/wordprocessingGroup" xmlns:wpi="http://schemas.microsoft.com/office/word/2010/wordprocessingInk" xmlns:wne="http://schemas.microsoft.com/office/word/2006/wordml" xmlns:wps="http://schemas.microsoft.com/office/word/2010/wordprocessingShape" mc:Ignorable="w14 w15 w16se w16cid wp14">
   <w:p>
     <w:pPr>
       <w:pStyle w:val="Rodap"/>
       <w:jc w:val="center"/>
-      <w:rPr/>
     </w:pPr>
     <w:r>
       <w:rPr>
@@ -921,8 +797,16 @@
         <w:szCs w:val="16"/>
       </w:rPr>
       <w:fldChar w:fldCharType="begin"/>
+    </w:r>
+    <w:r>
+      <w:rPr>
+        <w:b/>
+        <w:noProof/>
+        <w:sz w:val="16"/>
+        <w:szCs w:val="16"/>
+      </w:rPr>
       <w:drawing>
-        <wp:anchor behindDoc="1" distT="0" distB="0" distL="114935" distR="114935" simplePos="0" locked="0" layoutInCell="1" allowOverlap="1" relativeHeight="4">
+        <wp:anchor distT="0" distB="0" distL="114935" distR="114935" simplePos="0" relativeHeight="4" behindDoc="1" locked="0" layoutInCell="1" allowOverlap="1" wp14:anchorId="01D495E9" wp14:editId="5387AA70">
           <wp:simplePos x="0" y="0"/>
           <wp:positionH relativeFrom="column">
             <wp:posOffset>-1080135</wp:posOffset>
@@ -933,7 +817,7 @@
           <wp:extent cx="7552690" cy="913765"/>
           <wp:effectExtent l="0" t="0" r="0" b="0"/>
           <wp:wrapSquare wrapText="bothSides"/>
-          <wp:docPr id="3" name="Imagem 2" descr=""/>
+          <wp:docPr id="3" name="Imagem 2"/>
           <wp:cNvGraphicFramePr>
             <a:graphicFrameLocks xmlns:a="http://schemas.openxmlformats.org/drawingml/2006/main" noChangeAspect="1"/>
           </wp:cNvGraphicFramePr>
@@ -941,7 +825,7 @@
             <a:graphicData uri="http://schemas.openxmlformats.org/drawingml/2006/picture">
               <pic:pic xmlns:pic="http://schemas.openxmlformats.org/drawingml/2006/picture">
                 <pic:nvPicPr>
-                  <pic:cNvPr id="3" name="Imagem 2" descr=""/>
+                  <pic:cNvPr id="3" name="Imagem 2"/>
                   <pic:cNvPicPr>
                     <a:picLocks noChangeAspect="1" noChangeArrowheads="1"/>
                   </pic:cNvPicPr>
@@ -970,32 +854,32 @@
     </w:r>
     <w:r>
       <w:rPr>
+        <w:b/>
         <w:sz w:val="16"/>
-        <w:b/>
         <w:szCs w:val="16"/>
       </w:rPr>
-      <w:instrText> PAGE </w:instrText>
+      <w:instrText>PAGE</w:instrText>
     </w:r>
     <w:r>
       <w:rPr>
+        <w:b/>
         <w:sz w:val="16"/>
-        <w:b/>
         <w:szCs w:val="16"/>
       </w:rPr>
       <w:fldChar w:fldCharType="separate"/>
     </w:r>
     <w:r>
       <w:rPr>
+        <w:b/>
         <w:sz w:val="16"/>
-        <w:b/>
         <w:szCs w:val="16"/>
       </w:rPr>
       <w:t>1</w:t>
     </w:r>
     <w:r>
       <w:rPr>
+        <w:b/>
         <w:sz w:val="16"/>
-        <w:b/>
         <w:szCs w:val="16"/>
       </w:rPr>
       <w:fldChar w:fldCharType="end"/>
@@ -1004,21 +888,47 @@
 </w:ftr>
 </file>
 
+<file path=word/footnotes.xml><?xml version="1.0" encoding="utf-8"?>
+<w:footnotes xmlns:wpc="http://schemas.microsoft.com/office/word/2010/wordprocessingCanvas" xmlns:cx="http://schemas.microsoft.com/office/drawing/2014/chartex" xmlns:cx1="http://schemas.microsoft.com/office/drawing/2015/9/8/chartex" xmlns:cx2="http://schemas.microsoft.com/office/drawing/2015/10/21/chartex" xmlns:cx3="http://schemas.microsoft.com/office/drawing/2016/5/9/chartex" xmlns:cx4="http://schemas.microsoft.com/office/drawing/2016/5/10/chartex" xmlns:cx5="http://schemas.microsoft.com/office/drawing/2016/5/11/chartex" xmlns:cx6="http://schemas.microsoft.com/office/drawing/2016/5/12/chartex" xmlns:cx7="http://schemas.microsoft.com/office/drawing/2016/5/13/chartex" xmlns:cx8="http://schemas.microsoft.com/office/drawing/2016/5/14/chartex" xmlns:mc="http://schemas.openxmlformats.org/markup-compatibility/2006" xmlns:aink="http://schemas.microsoft.com/office/drawing/2016/ink" xmlns:am3d="http://schemas.microsoft.com/office/drawing/2017/model3d" xmlns:o="urn:schemas-microsoft-com:office:office" xmlns:r="http://schemas.openxmlformats.org/officeDocument/2006/relationships" xmlns:m="http://schemas.openxmlformats.org/officeDocument/2006/math" xmlns:v="urn:schemas-microsoft-com:vml" xmlns:wp14="http://schemas.microsoft.com/office/word/2010/wordprocessingDrawing" xmlns:wp="http://schemas.openxmlformats.org/drawingml/2006/wordprocessingDrawing" xmlns:w10="urn:schemas-microsoft-com:office:word" xmlns:w="http://schemas.openxmlformats.org/wordprocessingml/2006/main" xmlns:w14="http://schemas.microsoft.com/office/word/2010/wordml" xmlns:w15="http://schemas.microsoft.com/office/word/2012/wordml" xmlns:w16cid="http://schemas.microsoft.com/office/word/2016/wordml/cid" xmlns:w16se="http://schemas.microsoft.com/office/word/2015/wordml/symex" xmlns:wpg="http://schemas.microsoft.com/office/word/2010/wordprocessingGroup" xmlns:wpi="http://schemas.microsoft.com/office/word/2010/wordprocessingInk" xmlns:wne="http://schemas.microsoft.com/office/word/2006/wordml" xmlns:wps="http://schemas.microsoft.com/office/word/2010/wordprocessingShape" mc:Ignorable="w14 w15 w16se w16cid wp14">
+  <w:footnote w:type="separator" w:id="-1">
+    <w:p>
+      <w:pPr>
+        <w:spacing w:line="240" w:lineRule="auto"/>
+      </w:pPr>
+      <w:r>
+        <w:separator/>
+      </w:r>
+    </w:p>
+  </w:footnote>
+  <w:footnote w:type="continuationSeparator" w:id="0">
+    <w:p>
+      <w:pPr>
+        <w:spacing w:line="240" w:lineRule="auto"/>
+      </w:pPr>
+      <w:r>
+        <w:continuationSeparator/>
+      </w:r>
+    </w:p>
+  </w:footnote>
+</w:footnotes>
+</file>
+
 <file path=word/header1.xml><?xml version="1.0" encoding="utf-8"?>
-<w:hdr xmlns:o="urn:schemas-microsoft-com:office:office" xmlns:r="http://schemas.openxmlformats.org/officeDocument/2006/relationships" xmlns:v="urn:schemas-microsoft-com:vml" xmlns:w="http://schemas.openxmlformats.org/wordprocessingml/2006/main" xmlns:w10="urn:schemas-microsoft-com:office:word" xmlns:wp="http://schemas.openxmlformats.org/drawingml/2006/wordprocessingDrawing" xmlns:wps="http://schemas.microsoft.com/office/word/2010/wordprocessingShape" xmlns:wpg="http://schemas.microsoft.com/office/word/2010/wordprocessingGroup" xmlns:mc="http://schemas.openxmlformats.org/markup-compatibility/2006" xmlns:wp14="http://schemas.microsoft.com/office/word/2010/wordprocessingDrawing" xmlns:w14="http://schemas.microsoft.com/office/word/2010/wordml" mc:Ignorable="w14 wp14">
+<w:hdr xmlns:wpc="http://schemas.microsoft.com/office/word/2010/wordprocessingCanvas" xmlns:cx="http://schemas.microsoft.com/office/drawing/2014/chartex" xmlns:cx1="http://schemas.microsoft.com/office/drawing/2015/9/8/chartex" xmlns:cx2="http://schemas.microsoft.com/office/drawing/2015/10/21/chartex" xmlns:cx3="http://schemas.microsoft.com/office/drawing/2016/5/9/chartex" xmlns:cx4="http://schemas.microsoft.com/office/drawing/2016/5/10/chartex" xmlns:cx5="http://schemas.microsoft.com/office/drawing/2016/5/11/chartex" xmlns:cx6="http://schemas.microsoft.com/office/drawing/2016/5/12/chartex" xmlns:cx7="http://schemas.microsoft.com/office/drawing/2016/5/13/chartex" xmlns:cx8="http://schemas.microsoft.com/office/drawing/2016/5/14/chartex" xmlns:mc="http://schemas.openxmlformats.org/markup-compatibility/2006" xmlns:aink="http://schemas.microsoft.com/office/drawing/2016/ink" xmlns:am3d="http://schemas.microsoft.com/office/drawing/2017/model3d" xmlns:o="urn:schemas-microsoft-com:office:office" xmlns:r="http://schemas.openxmlformats.org/officeDocument/2006/relationships" xmlns:m="http://schemas.openxmlformats.org/officeDocument/2006/math" xmlns:v="urn:schemas-microsoft-com:vml" xmlns:wp14="http://schemas.microsoft.com/office/word/2010/wordprocessingDrawing" xmlns:wp="http://schemas.openxmlformats.org/drawingml/2006/wordprocessingDrawing" xmlns:w10="urn:schemas-microsoft-com:office:word" xmlns:w="http://schemas.openxmlformats.org/wordprocessingml/2006/main" xmlns:w14="http://schemas.microsoft.com/office/word/2010/wordml" xmlns:w15="http://schemas.microsoft.com/office/word/2012/wordml" xmlns:w16cid="http://schemas.microsoft.com/office/word/2016/wordml/cid" xmlns:w16se="http://schemas.microsoft.com/office/word/2015/wordml/symex" xmlns:wpg="http://schemas.microsoft.com/office/word/2010/wordprocessingGroup" xmlns:wpi="http://schemas.microsoft.com/office/word/2010/wordprocessingInk" xmlns:wne="http://schemas.microsoft.com/office/word/2006/wordml" xmlns:wps="http://schemas.microsoft.com/office/word/2010/wordprocessingShape" mc:Ignorable="w14 w15 w16se w16cid wp14">
   <w:p>
     <w:pPr>
       <w:pStyle w:val="Cabealho"/>
       <w:rPr>
-        <w:lang w:val="pt-BR" w:eastAsia="pt-BR"/>
+        <w:lang w:eastAsia="pt-BR"/>
       </w:rPr>
     </w:pPr>
     <w:r>
       <w:rPr>
-        <w:lang w:val="pt-BR" w:eastAsia="pt-BR"/>
+        <w:noProof/>
+        <w:lang w:eastAsia="pt-BR"/>
       </w:rPr>
       <w:drawing>
-        <wp:anchor behindDoc="1" distT="0" distB="0" distL="114935" distR="114935" simplePos="0" locked="0" layoutInCell="1" allowOverlap="1" relativeHeight="2">
+        <wp:anchor distT="0" distB="0" distL="114935" distR="114935" simplePos="0" relativeHeight="2" behindDoc="1" locked="0" layoutInCell="1" allowOverlap="1" wp14:anchorId="44CDD94F" wp14:editId="28167D60">
           <wp:simplePos x="0" y="0"/>
           <wp:positionH relativeFrom="column">
             <wp:posOffset>-1078230</wp:posOffset>
@@ -1029,7 +939,7 @@
           <wp:extent cx="7552690" cy="1126490"/>
           <wp:effectExtent l="0" t="0" r="0" b="0"/>
           <wp:wrapSquare wrapText="bothSides"/>
-          <wp:docPr id="2" name="Imagem 1" descr=""/>
+          <wp:docPr id="2" name="Imagem 1"/>
           <wp:cNvGraphicFramePr>
             <a:graphicFrameLocks xmlns:a="http://schemas.openxmlformats.org/drawingml/2006/main" noChangeAspect="1"/>
           </wp:cNvGraphicFramePr>
@@ -1037,7 +947,7 @@
             <a:graphicData uri="http://schemas.openxmlformats.org/drawingml/2006/picture">
               <pic:pic xmlns:pic="http://schemas.openxmlformats.org/drawingml/2006/picture">
                 <pic:nvPicPr>
-                  <pic:cNvPr id="2" name="Imagem 1" descr=""/>
+                  <pic:cNvPr id="2" name="Imagem 1"/>
                   <pic:cNvPicPr>
                     <a:picLocks noChangeAspect="1" noChangeArrowheads="1"/>
                   </pic:cNvPicPr>
@@ -1069,29 +979,27 @@
 </file>
 
 <file path=word/styles.xml><?xml version="1.0" encoding="utf-8"?>
-<w:styles xmlns:w="http://schemas.openxmlformats.org/wordprocessingml/2006/main" xmlns:w14="http://schemas.microsoft.com/office/word/2010/wordml" xmlns:mc="http://schemas.openxmlformats.org/markup-compatibility/2006" mc:Ignorable="w14">
+<w:styles xmlns:mc="http://schemas.openxmlformats.org/markup-compatibility/2006" xmlns:r="http://schemas.openxmlformats.org/officeDocument/2006/relationships" xmlns:w="http://schemas.openxmlformats.org/wordprocessingml/2006/main" xmlns:w14="http://schemas.microsoft.com/office/word/2010/wordml" xmlns:w15="http://schemas.microsoft.com/office/word/2012/wordml" xmlns:w16cid="http://schemas.microsoft.com/office/word/2016/wordml/cid" xmlns:w16se="http://schemas.microsoft.com/office/word/2015/wordml/symex" mc:Ignorable="w14 w15 w16se w16cid">
   <w:docDefaults>
     <w:rPrDefault>
       <w:rPr>
-        <w:rFonts w:ascii="Times New Roman" w:hAnsi="Times New Roman" w:eastAsia="Times New Roman" w:cs="Times New Roman"/>
+        <w:rFonts w:ascii="Times New Roman" w:eastAsia="Times New Roman" w:hAnsi="Times New Roman" w:cs="Times New Roman"/>
         <w:lang w:val="pt-BR" w:eastAsia="pt-BR" w:bidi="ar-SA"/>
       </w:rPr>
     </w:rPrDefault>
-    <w:pPrDefault>
-      <w:pPr/>
-    </w:pPrDefault>
+    <w:pPrDefault/>
   </w:docDefaults>
   <w:latentStyles w:defLockedState="0" w:defUIPriority="99" w:defSemiHidden="0" w:defUnhideWhenUsed="0" w:defQFormat="0" w:count="376">
     <w:lsdException w:name="Normal" w:uiPriority="0" w:qFormat="1"/>
     <w:lsdException w:name="heading 1" w:uiPriority="9" w:qFormat="1"/>
-    <w:lsdException w:name="heading 2" w:uiPriority="9" w:semiHidden="1" w:unhideWhenUsed="1" w:qFormat="1"/>
-    <w:lsdException w:name="heading 3" w:uiPriority="9" w:semiHidden="1" w:unhideWhenUsed="1" w:qFormat="1"/>
-    <w:lsdException w:name="heading 4" w:uiPriority="9" w:semiHidden="1" w:unhideWhenUsed="1" w:qFormat="1"/>
-    <w:lsdException w:name="heading 5" w:uiPriority="9" w:semiHidden="1" w:unhideWhenUsed="1" w:qFormat="1"/>
-    <w:lsdException w:name="heading 6" w:uiPriority="9" w:semiHidden="1" w:unhideWhenUsed="1" w:qFormat="1"/>
-    <w:lsdException w:name="heading 7" w:uiPriority="9" w:semiHidden="1" w:unhideWhenUsed="1" w:qFormat="1"/>
-    <w:lsdException w:name="heading 8" w:uiPriority="9" w:semiHidden="1" w:unhideWhenUsed="1" w:qFormat="1"/>
-    <w:lsdException w:name="heading 9" w:uiPriority="9" w:semiHidden="1" w:unhideWhenUsed="1" w:qFormat="1"/>
+    <w:lsdException w:name="heading 2" w:semiHidden="1" w:uiPriority="9" w:unhideWhenUsed="1" w:qFormat="1"/>
+    <w:lsdException w:name="heading 3" w:semiHidden="1" w:uiPriority="9" w:unhideWhenUsed="1" w:qFormat="1"/>
+    <w:lsdException w:name="heading 4" w:semiHidden="1" w:uiPriority="9" w:unhideWhenUsed="1" w:qFormat="1"/>
+    <w:lsdException w:name="heading 5" w:semiHidden="1" w:uiPriority="9" w:unhideWhenUsed="1" w:qFormat="1"/>
+    <w:lsdException w:name="heading 6" w:semiHidden="1" w:uiPriority="9" w:unhideWhenUsed="1" w:qFormat="1"/>
+    <w:lsdException w:name="heading 7" w:semiHidden="1" w:uiPriority="9" w:unhideWhenUsed="1" w:qFormat="1"/>
+    <w:lsdException w:name="heading 8" w:semiHidden="1" w:uiPriority="9" w:unhideWhenUsed="1" w:qFormat="1"/>
+    <w:lsdException w:name="heading 9" w:semiHidden="1" w:uiPriority="9" w:unhideWhenUsed="1" w:qFormat="1"/>
     <w:lsdException w:name="index 1" w:semiHidden="1" w:unhideWhenUsed="1"/>
     <w:lsdException w:name="index 2" w:semiHidden="1" w:unhideWhenUsed="1"/>
     <w:lsdException w:name="index 3" w:semiHidden="1" w:unhideWhenUsed="1"/>
@@ -1101,15 +1009,15 @@
     <w:lsdException w:name="index 7" w:semiHidden="1" w:unhideWhenUsed="1"/>
     <w:lsdException w:name="index 8" w:semiHidden="1" w:unhideWhenUsed="1"/>
     <w:lsdException w:name="index 9" w:semiHidden="1" w:unhideWhenUsed="1"/>
-    <w:lsdException w:name="toc 1" w:uiPriority="39" w:semiHidden="1" w:unhideWhenUsed="1"/>
-    <w:lsdException w:name="toc 2" w:uiPriority="39" w:semiHidden="1" w:unhideWhenUsed="1"/>
-    <w:lsdException w:name="toc 3" w:uiPriority="39" w:semiHidden="1" w:unhideWhenUsed="1"/>
-    <w:lsdException w:name="toc 4" w:uiPriority="39" w:semiHidden="1" w:unhideWhenUsed="1"/>
-    <w:lsdException w:name="toc 5" w:uiPriority="39" w:semiHidden="1" w:unhideWhenUsed="1"/>
-    <w:lsdException w:name="toc 6" w:uiPriority="39" w:semiHidden="1" w:unhideWhenUsed="1"/>
-    <w:lsdException w:name="toc 7" w:uiPriority="39" w:semiHidden="1" w:unhideWhenUsed="1"/>
-    <w:lsdException w:name="toc 8" w:uiPriority="39" w:semiHidden="1" w:unhideWhenUsed="1"/>
-    <w:lsdException w:name="toc 9" w:uiPriority="39" w:semiHidden="1" w:unhideWhenUsed="1"/>
+    <w:lsdException w:name="toc 1" w:semiHidden="1" w:uiPriority="39" w:unhideWhenUsed="1"/>
+    <w:lsdException w:name="toc 2" w:semiHidden="1" w:uiPriority="39" w:unhideWhenUsed="1"/>
+    <w:lsdException w:name="toc 3" w:semiHidden="1" w:uiPriority="39" w:unhideWhenUsed="1"/>
+    <w:lsdException w:name="toc 4" w:semiHidden="1" w:uiPriority="39" w:unhideWhenUsed="1"/>
+    <w:lsdException w:name="toc 5" w:semiHidden="1" w:uiPriority="39" w:unhideWhenUsed="1"/>
+    <w:lsdException w:name="toc 6" w:semiHidden="1" w:uiPriority="39" w:unhideWhenUsed="1"/>
+    <w:lsdException w:name="toc 7" w:semiHidden="1" w:uiPriority="39" w:unhideWhenUsed="1"/>
+    <w:lsdException w:name="toc 8" w:semiHidden="1" w:uiPriority="39" w:unhideWhenUsed="1"/>
+    <w:lsdException w:name="toc 9" w:semiHidden="1" w:uiPriority="39" w:unhideWhenUsed="1"/>
     <w:lsdException w:name="Normal Indent" w:semiHidden="1" w:unhideWhenUsed="1"/>
     <w:lsdException w:name="footnote text" w:semiHidden="1" w:unhideWhenUsed="1"/>
     <w:lsdException w:name="annotation text" w:semiHidden="1" w:unhideWhenUsed="1"/>
@@ -1147,7 +1055,7 @@
     <w:lsdException w:name="Title" w:uiPriority="10" w:qFormat="1"/>
     <w:lsdException w:name="Closing" w:semiHidden="1" w:unhideWhenUsed="1"/>
     <w:lsdException w:name="Signature" w:semiHidden="1" w:unhideWhenUsed="1"/>
-    <w:lsdException w:name="Default Paragraph Font" w:uiPriority="1" w:semiHidden="1" w:unhideWhenUsed="1"/>
+    <w:lsdException w:name="Default Paragraph Font" w:semiHidden="1" w:uiPriority="1" w:unhideWhenUsed="1"/>
     <w:lsdException w:name="Body Text" w:semiHidden="1" w:unhideWhenUsed="1"/>
     <w:lsdException w:name="Body Text Indent" w:semiHidden="1" w:unhideWhenUsed="1"/>
     <w:lsdException w:name="List Continue" w:semiHidden="1" w:unhideWhenUsed="1"/>
@@ -1347,8 +1255,8 @@
     <w:lsdException w:name="Subtle Reference" w:uiPriority="31" w:qFormat="1"/>
     <w:lsdException w:name="Intense Reference" w:uiPriority="32" w:qFormat="1"/>
     <w:lsdException w:name="Book Title" w:uiPriority="33" w:qFormat="1"/>
-    <w:lsdException w:name="Bibliography" w:uiPriority="37" w:semiHidden="1" w:unhideWhenUsed="1"/>
-    <w:lsdException w:name="TOC Heading" w:uiPriority="39" w:semiHidden="1" w:unhideWhenUsed="1" w:qFormat="1"/>
+    <w:lsdException w:name="Bibliography" w:semiHidden="1" w:uiPriority="37" w:unhideWhenUsed="1"/>
+    <w:lsdException w:name="TOC Heading" w:semiHidden="1" w:uiPriority="39" w:unhideWhenUsed="1" w:qFormat="1"/>
     <w:lsdException w:name="Plain Table 1" w:uiPriority="41"/>
     <w:lsdException w:name="Plain Table 2" w:uiPriority="42"/>
     <w:lsdException w:name="Plain Table 3" w:uiPriority="43"/>
@@ -1459,314 +1367,25 @@
     <w:lsdException w:name="Unresolved Mention" w:semiHidden="1" w:unhideWhenUsed="1"/>
     <w:lsdException w:name="Smart Link" w:semiHidden="1" w:unhideWhenUsed="1"/>
   </w:latentStyles>
-  <w:style w:type="paragraph" w:styleId="Normal" w:default="1">
+  <w:style w:type="paragraph" w:default="1" w:styleId="Normal">
     <w:name w:val="Normal"/>
     <w:qFormat/>
     <w:pPr>
-      <w:widowControl/>
-      <w:suppressAutoHyphens w:val="true"/>
-      <w:bidi w:val="0"/>
-      <w:spacing w:lineRule="auto" w:line="360"/>
-      <w:jc w:val="left"/>
+      <w:suppressAutoHyphens/>
+      <w:spacing w:line="360" w:lineRule="auto"/>
     </w:pPr>
     <w:rPr>
-      <w:rFonts w:ascii="Calibri" w:hAnsi="Calibri" w:eastAsia="Calibri" w:cs="Times New Roman"/>
-      <w:color w:val="auto"/>
-      <w:kern w:val="0"/>
+      <w:rFonts w:ascii="Calibri" w:eastAsia="Calibri" w:hAnsi="Calibri"/>
       <w:sz w:val="22"/>
       <w:szCs w:val="22"/>
-      <w:lang w:val="pt-BR" w:eastAsia="zh-CN" w:bidi="ar-SA"/>
+      <w:lang w:eastAsia="zh-CN"/>
     </w:rPr>
   </w:style>
-  <w:style w:type="character" w:styleId="DefaultParagraphFont" w:default="1">
+  <w:style w:type="character" w:default="1" w:styleId="Fontepargpadro">
     <w:name w:val="Default Paragraph Font"/>
     <w:uiPriority w:val="1"/>
     <w:semiHidden/>
     <w:unhideWhenUsed/>
-    <w:qFormat/>
-    <w:rPr/>
-  </w:style>
-  <w:style w:type="character" w:styleId="WW8Num1z0" w:customStyle="1">
-    <w:name w:val="WW8Num1z0"/>
-    <w:qFormat/>
-    <w:rPr>
-      <w:rFonts w:ascii="Symbol" w:hAnsi="Symbol" w:cs="OpenSymbol"/>
-    </w:rPr>
-  </w:style>
-  <w:style w:type="character" w:styleId="WW8Num1z1" w:customStyle="1">
-    <w:name w:val="WW8Num1z1"/>
-    <w:qFormat/>
-    <w:rPr>
-      <w:rFonts w:ascii="OpenSymbol" w:hAnsi="OpenSymbol" w:cs="OpenSymbol"/>
-    </w:rPr>
-  </w:style>
-  <w:style w:type="character" w:styleId="WW8Num2z0" w:customStyle="1">
-    <w:name w:val="WW8Num2z0"/>
-    <w:qFormat/>
-    <w:rPr/>
-  </w:style>
-  <w:style w:type="character" w:styleId="WW8Num2z1" w:customStyle="1">
-    <w:name w:val="WW8Num2z1"/>
-    <w:qFormat/>
-    <w:rPr/>
-  </w:style>
-  <w:style w:type="character" w:styleId="WW8Num2z2" w:customStyle="1">
-    <w:name w:val="WW8Num2z2"/>
-    <w:qFormat/>
-    <w:rPr/>
-  </w:style>
-  <w:style w:type="character" w:styleId="WW8Num2z3" w:customStyle="1">
-    <w:name w:val="WW8Num2z3"/>
-    <w:qFormat/>
-    <w:rPr/>
-  </w:style>
-  <w:style w:type="character" w:styleId="WW8Num2z4" w:customStyle="1">
-    <w:name w:val="WW8Num2z4"/>
-    <w:qFormat/>
-    <w:rPr/>
-  </w:style>
-  <w:style w:type="character" w:styleId="WW8Num2z5" w:customStyle="1">
-    <w:name w:val="WW8Num2z5"/>
-    <w:qFormat/>
-    <w:rPr/>
-  </w:style>
-  <w:style w:type="character" w:styleId="WW8Num2z6" w:customStyle="1">
-    <w:name w:val="WW8Num2z6"/>
-    <w:qFormat/>
-    <w:rPr/>
-  </w:style>
-  <w:style w:type="character" w:styleId="WW8Num2z7" w:customStyle="1">
-    <w:name w:val="WW8Num2z7"/>
-    <w:qFormat/>
-    <w:rPr/>
-  </w:style>
-  <w:style w:type="character" w:styleId="WW8Num2z8" w:customStyle="1">
-    <w:name w:val="WW8Num2z8"/>
-    <w:qFormat/>
-    <w:rPr/>
-  </w:style>
-  <w:style w:type="character" w:styleId="WW8Num1z3" w:customStyle="1">
-    <w:name w:val="WW8Num1z3"/>
-    <w:qFormat/>
-    <w:rPr>
-      <w:rFonts w:ascii="Symbol" w:hAnsi="Symbol" w:cs="Symbol"/>
-    </w:rPr>
-  </w:style>
-  <w:style w:type="character" w:styleId="Fontepargpadro1" w:customStyle="1">
-    <w:name w:val="Fonte parág. padrão1"/>
-    <w:qFormat/>
-    <w:rPr/>
-  </w:style>
-  <w:style w:type="character" w:styleId="CabealhoChar" w:customStyle="1">
-    <w:name w:val="Cabeçalho Char"/>
-    <w:basedOn w:val="Fontepargpadro1"/>
-    <w:qFormat/>
-    <w:rPr/>
-  </w:style>
-  <w:style w:type="character" w:styleId="RodapChar" w:customStyle="1">
-    <w:name w:val="Rodapé Char"/>
-    <w:basedOn w:val="Fontepargpadro1"/>
-    <w:qFormat/>
-    <w:rPr/>
-  </w:style>
-  <w:style w:type="character" w:styleId="TextodebaloChar" w:customStyle="1">
-    <w:name w:val="Texto de balão Char"/>
-    <w:qFormat/>
-    <w:rPr>
-      <w:rFonts w:ascii="Tahoma" w:hAnsi="Tahoma" w:cs="Tahoma"/>
-      <w:sz w:val="16"/>
-      <w:szCs w:val="16"/>
-    </w:rPr>
-  </w:style>
-  <w:style w:type="character" w:styleId="LigaodeInternet">
-    <w:name w:val="Ligação de Internet"/>
-    <w:rPr>
-      <w:color w:val="0000FF"/>
-      <w:u w:val="single"/>
-    </w:rPr>
-  </w:style>
-  <w:style w:type="character" w:styleId="Marcas" w:customStyle="1">
-    <w:name w:val="Marcas"/>
-    <w:qFormat/>
-    <w:rPr>
-      <w:rFonts w:ascii="OpenSymbol" w:hAnsi="OpenSymbol" w:eastAsia="OpenSymbol" w:cs="OpenSymbol"/>
-    </w:rPr>
-  </w:style>
-  <w:style w:type="paragraph" w:styleId="Ttulo">
-    <w:name w:val="Título"/>
-    <w:basedOn w:val="Normal"/>
-    <w:next w:val="Corpodotexto"/>
-    <w:qFormat/>
-    <w:pPr>
-      <w:keepNext w:val="true"/>
-      <w:spacing w:before="240" w:after="120"/>
-    </w:pPr>
-    <w:rPr>
-      <w:rFonts w:ascii="Liberation Sans" w:hAnsi="Liberation Sans" w:eastAsia="Noto Sans SC Regular" w:cs="Droid Sans Devanagari"/>
-      <w:sz w:val="28"/>
-      <w:szCs w:val="28"/>
-    </w:rPr>
-  </w:style>
-  <w:style w:type="paragraph" w:styleId="Corpodotexto">
-    <w:name w:val="Body Text"/>
-    <w:basedOn w:val="Normal"/>
-    <w:pPr>
-      <w:spacing w:lineRule="auto" w:line="288" w:before="0" w:after="140"/>
-    </w:pPr>
-    <w:rPr/>
-  </w:style>
-  <w:style w:type="paragraph" w:styleId="Lista">
-    <w:name w:val="List"/>
-    <w:basedOn w:val="Corpodotexto"/>
-    <w:pPr/>
-    <w:rPr>
-      <w:rFonts w:cs="Droid Sans Devanagari"/>
-    </w:rPr>
-  </w:style>
-  <w:style w:type="paragraph" w:styleId="Legenda">
-    <w:name w:val="Caption"/>
-    <w:basedOn w:val="Normal"/>
-    <w:qFormat/>
-    <w:pPr>
-      <w:suppressLineNumbers/>
-      <w:spacing w:before="120" w:after="120"/>
-    </w:pPr>
-    <w:rPr>
-      <w:rFonts w:cs="Droid Sans Devanagari"/>
-      <w:i/>
-      <w:iCs/>
-      <w:sz w:val="24"/>
-      <w:szCs w:val="24"/>
-    </w:rPr>
-  </w:style>
-  <w:style w:type="paragraph" w:styleId="Ndice" w:customStyle="1">
-    <w:name w:val="Índice"/>
-    <w:basedOn w:val="Normal"/>
-    <w:qFormat/>
-    <w:pPr>
-      <w:suppressLineNumbers/>
-    </w:pPr>
-    <w:rPr>
-      <w:rFonts w:cs="Droid Sans Devanagari"/>
-    </w:rPr>
-  </w:style>
-  <w:style w:type="paragraph" w:styleId="Ttulo1" w:customStyle="1">
-    <w:name w:val="Título1"/>
-    <w:basedOn w:val="Normal"/>
-    <w:next w:val="Corpodotexto"/>
-    <w:qFormat/>
-    <w:pPr>
-      <w:keepNext w:val="true"/>
-      <w:spacing w:before="240" w:after="120"/>
-    </w:pPr>
-    <w:rPr>
-      <w:rFonts w:ascii="Liberation Sans" w:hAnsi="Liberation Sans" w:eastAsia="Droid Sans Fallback" w:cs="Droid Sans Devanagari"/>
-      <w:sz w:val="28"/>
-      <w:szCs w:val="28"/>
-    </w:rPr>
-  </w:style>
-  <w:style w:type="paragraph" w:styleId="Caption">
-    <w:name w:val="caption"/>
-    <w:basedOn w:val="Normal"/>
-    <w:qFormat/>
-    <w:pPr>
-      <w:suppressLineNumbers/>
-      <w:spacing w:before="120" w:after="120"/>
-    </w:pPr>
-    <w:rPr>
-      <w:rFonts w:cs="Droid Sans Devanagari"/>
-      <w:i/>
-      <w:iCs/>
-      <w:sz w:val="24"/>
-      <w:szCs w:val="24"/>
-    </w:rPr>
-  </w:style>
-  <w:style w:type="paragraph" w:styleId="Cabealhoerodap" w:customStyle="1">
-    <w:name w:val="Cabeçalho e rodapé"/>
-    <w:basedOn w:val="Normal"/>
-    <w:qFormat/>
-    <w:pPr>
-      <w:suppressLineNumbers/>
-      <w:tabs>
-        <w:tab w:val="clear" w:pos="708"/>
-        <w:tab w:val="center" w:pos="4819" w:leader="none"/>
-        <w:tab w:val="right" w:pos="9638" w:leader="none"/>
-      </w:tabs>
-    </w:pPr>
-    <w:rPr/>
-  </w:style>
-  <w:style w:type="paragraph" w:styleId="Cabealho">
-    <w:name w:val="Header"/>
-    <w:basedOn w:val="Normal"/>
-    <w:pPr>
-      <w:spacing w:lineRule="auto" w:line="240"/>
-    </w:pPr>
-    <w:rPr/>
-  </w:style>
-  <w:style w:type="paragraph" w:styleId="Rodap">
-    <w:name w:val="Footer"/>
-    <w:basedOn w:val="Normal"/>
-    <w:pPr>
-      <w:spacing w:lineRule="auto" w:line="240"/>
-    </w:pPr>
-    <w:rPr/>
-  </w:style>
-  <w:style w:type="paragraph" w:styleId="BalloonText">
-    <w:name w:val="Balloon Text"/>
-    <w:basedOn w:val="Normal"/>
-    <w:qFormat/>
-    <w:pPr>
-      <w:spacing w:lineRule="auto" w:line="240"/>
-    </w:pPr>
-    <w:rPr>
-      <w:rFonts w:ascii="Tahoma" w:hAnsi="Tahoma" w:cs="Tahoma"/>
-      <w:sz w:val="16"/>
-      <w:szCs w:val="16"/>
-      <w:lang w:val="x-none"/>
-    </w:rPr>
-  </w:style>
-  <w:style w:type="paragraph" w:styleId="Contedodatabela" w:customStyle="1">
-    <w:name w:val="Conteúdo da tabela"/>
-    <w:basedOn w:val="Normal"/>
-    <w:qFormat/>
-    <w:pPr>
-      <w:suppressLineNumbers/>
-    </w:pPr>
-    <w:rPr/>
-  </w:style>
-  <w:style w:type="paragraph" w:styleId="Ttulodatabela" w:customStyle="1">
-    <w:name w:val="Título da tabela"/>
-    <w:basedOn w:val="Normal"/>
-    <w:qFormat/>
-    <w:pPr>
-      <w:spacing w:lineRule="auto" w:line="312" w:before="120" w:after="120"/>
-      <w:jc w:val="center"/>
-    </w:pPr>
-    <w:rPr>
-      <w:rFonts w:ascii="Georgia" w:hAnsi="Georgia" w:eastAsia="Georgia"/>
-      <w:b/>
-      <w:color w:val="404040"/>
-      <w:szCs w:val="18"/>
-    </w:rPr>
-  </w:style>
-  <w:style w:type="paragraph" w:styleId="Ttulodetabela" w:customStyle="1">
-    <w:name w:val="Título de tabela"/>
-    <w:basedOn w:val="Contedodatabela"/>
-    <w:qFormat/>
-    <w:pPr>
-      <w:jc w:val="center"/>
-    </w:pPr>
-    <w:rPr>
-      <w:b/>
-      <w:bCs/>
-    </w:rPr>
-  </w:style>
-  <w:style w:type="numbering" w:styleId="NoList" w:default="1">
-    <w:name w:val="No List"/>
-    <w:uiPriority w:val="99"/>
-    <w:semiHidden/>
-    <w:unhideWhenUsed/>
-    <w:qFormat/>
   </w:style>
   <w:style w:type="table" w:default="1" w:styleId="Tabelanormal">
     <w:name w:val="Normal Table"/>
@@ -1782,6 +1401,252 @@
         <w:right w:w="108" w:type="dxa"/>
       </w:tblCellMar>
     </w:tblPr>
+  </w:style>
+  <w:style w:type="numbering" w:default="1" w:styleId="Semlista">
+    <w:name w:val="No List"/>
+    <w:uiPriority w:val="99"/>
+    <w:semiHidden/>
+    <w:unhideWhenUsed/>
+  </w:style>
+  <w:style w:type="character" w:customStyle="1" w:styleId="WW8Num1z0">
+    <w:name w:val="WW8Num1z0"/>
+    <w:qFormat/>
+    <w:rPr>
+      <w:rFonts w:ascii="Symbol" w:hAnsi="Symbol" w:cs="OpenSymbol"/>
+    </w:rPr>
+  </w:style>
+  <w:style w:type="character" w:customStyle="1" w:styleId="WW8Num1z1">
+    <w:name w:val="WW8Num1z1"/>
+    <w:qFormat/>
+    <w:rPr>
+      <w:rFonts w:ascii="OpenSymbol" w:hAnsi="OpenSymbol" w:cs="OpenSymbol"/>
+    </w:rPr>
+  </w:style>
+  <w:style w:type="character" w:customStyle="1" w:styleId="WW8Num2z0">
+    <w:name w:val="WW8Num2z0"/>
+    <w:qFormat/>
+  </w:style>
+  <w:style w:type="character" w:customStyle="1" w:styleId="WW8Num2z1">
+    <w:name w:val="WW8Num2z1"/>
+    <w:qFormat/>
+  </w:style>
+  <w:style w:type="character" w:customStyle="1" w:styleId="WW8Num2z2">
+    <w:name w:val="WW8Num2z2"/>
+    <w:qFormat/>
+  </w:style>
+  <w:style w:type="character" w:customStyle="1" w:styleId="WW8Num2z3">
+    <w:name w:val="WW8Num2z3"/>
+    <w:qFormat/>
+  </w:style>
+  <w:style w:type="character" w:customStyle="1" w:styleId="WW8Num2z4">
+    <w:name w:val="WW8Num2z4"/>
+    <w:qFormat/>
+  </w:style>
+  <w:style w:type="character" w:customStyle="1" w:styleId="WW8Num2z5">
+    <w:name w:val="WW8Num2z5"/>
+    <w:qFormat/>
+  </w:style>
+  <w:style w:type="character" w:customStyle="1" w:styleId="WW8Num2z6">
+    <w:name w:val="WW8Num2z6"/>
+    <w:qFormat/>
+  </w:style>
+  <w:style w:type="character" w:customStyle="1" w:styleId="WW8Num2z7">
+    <w:name w:val="WW8Num2z7"/>
+    <w:qFormat/>
+  </w:style>
+  <w:style w:type="character" w:customStyle="1" w:styleId="WW8Num2z8">
+    <w:name w:val="WW8Num2z8"/>
+    <w:qFormat/>
+  </w:style>
+  <w:style w:type="character" w:customStyle="1" w:styleId="WW8Num1z3">
+    <w:name w:val="WW8Num1z3"/>
+    <w:qFormat/>
+    <w:rPr>
+      <w:rFonts w:ascii="Symbol" w:hAnsi="Symbol" w:cs="Symbol"/>
+    </w:rPr>
+  </w:style>
+  <w:style w:type="character" w:customStyle="1" w:styleId="Fontepargpadro1">
+    <w:name w:val="Fonte parág. padrão1"/>
+    <w:qFormat/>
+  </w:style>
+  <w:style w:type="character" w:customStyle="1" w:styleId="CabealhoChar">
+    <w:name w:val="Cabeçalho Char"/>
+    <w:basedOn w:val="Fontepargpadro1"/>
+    <w:qFormat/>
+  </w:style>
+  <w:style w:type="character" w:customStyle="1" w:styleId="RodapChar">
+    <w:name w:val="Rodapé Char"/>
+    <w:basedOn w:val="Fontepargpadro1"/>
+    <w:qFormat/>
+  </w:style>
+  <w:style w:type="character" w:customStyle="1" w:styleId="TextodebaloChar">
+    <w:name w:val="Texto de balão Char"/>
+    <w:qFormat/>
+    <w:rPr>
+      <w:rFonts w:ascii="Tahoma" w:hAnsi="Tahoma" w:cs="Tahoma"/>
+      <w:sz w:val="16"/>
+      <w:szCs w:val="16"/>
+    </w:rPr>
+  </w:style>
+  <w:style w:type="character" w:customStyle="1" w:styleId="LigaodeInternet">
+    <w:name w:val="Ligação de Internet"/>
+    <w:rPr>
+      <w:color w:val="0000FF"/>
+      <w:u w:val="single"/>
+    </w:rPr>
+  </w:style>
+  <w:style w:type="character" w:customStyle="1" w:styleId="Marcas">
+    <w:name w:val="Marcas"/>
+    <w:qFormat/>
+    <w:rPr>
+      <w:rFonts w:ascii="OpenSymbol" w:eastAsia="OpenSymbol" w:hAnsi="OpenSymbol" w:cs="OpenSymbol"/>
+    </w:rPr>
+  </w:style>
+  <w:style w:type="paragraph" w:styleId="Ttulo">
+    <w:name w:val="Title"/>
+    <w:basedOn w:val="Normal"/>
+    <w:next w:val="Corpodetexto"/>
+    <w:qFormat/>
+    <w:pPr>
+      <w:keepNext/>
+      <w:spacing w:before="240" w:after="120"/>
+    </w:pPr>
+    <w:rPr>
+      <w:rFonts w:ascii="Liberation Sans" w:eastAsia="Noto Sans SC Regular" w:hAnsi="Liberation Sans" w:cs="Droid Sans Devanagari"/>
+      <w:sz w:val="28"/>
+      <w:szCs w:val="28"/>
+    </w:rPr>
+  </w:style>
+  <w:style w:type="paragraph" w:styleId="Corpodetexto">
+    <w:name w:val="Body Text"/>
+    <w:basedOn w:val="Normal"/>
+    <w:pPr>
+      <w:spacing w:after="140" w:line="288" w:lineRule="auto"/>
+    </w:pPr>
+  </w:style>
+  <w:style w:type="paragraph" w:styleId="Lista">
+    <w:name w:val="List"/>
+    <w:basedOn w:val="Corpodetexto"/>
+    <w:rPr>
+      <w:rFonts w:cs="Droid Sans Devanagari"/>
+    </w:rPr>
+  </w:style>
+  <w:style w:type="paragraph" w:styleId="Legenda">
+    <w:name w:val="caption"/>
+    <w:basedOn w:val="Normal"/>
+    <w:qFormat/>
+    <w:pPr>
+      <w:suppressLineNumbers/>
+      <w:spacing w:before="120" w:after="120"/>
+    </w:pPr>
+    <w:rPr>
+      <w:rFonts w:cs="Droid Sans Devanagari"/>
+      <w:i/>
+      <w:iCs/>
+      <w:sz w:val="24"/>
+      <w:szCs w:val="24"/>
+    </w:rPr>
+  </w:style>
+  <w:style w:type="paragraph" w:customStyle="1" w:styleId="ndice">
+    <w:name w:val="Índice"/>
+    <w:basedOn w:val="Normal"/>
+    <w:qFormat/>
+    <w:pPr>
+      <w:suppressLineNumbers/>
+    </w:pPr>
+    <w:rPr>
+      <w:rFonts w:cs="Droid Sans Devanagari"/>
+    </w:rPr>
+  </w:style>
+  <w:style w:type="paragraph" w:customStyle="1" w:styleId="Ttulo1">
+    <w:name w:val="Título1"/>
+    <w:basedOn w:val="Normal"/>
+    <w:next w:val="Corpodetexto"/>
+    <w:qFormat/>
+    <w:pPr>
+      <w:keepNext/>
+      <w:spacing w:before="240" w:after="120"/>
+    </w:pPr>
+    <w:rPr>
+      <w:rFonts w:ascii="Liberation Sans" w:eastAsia="Droid Sans Fallback" w:hAnsi="Liberation Sans" w:cs="Droid Sans Devanagari"/>
+      <w:sz w:val="28"/>
+      <w:szCs w:val="28"/>
+    </w:rPr>
+  </w:style>
+  <w:style w:type="paragraph" w:customStyle="1" w:styleId="Cabealhoerodap">
+    <w:name w:val="Cabeçalho e rodapé"/>
+    <w:basedOn w:val="Normal"/>
+    <w:qFormat/>
+    <w:pPr>
+      <w:suppressLineNumbers/>
+      <w:tabs>
+        <w:tab w:val="center" w:pos="4819"/>
+        <w:tab w:val="right" w:pos="9638"/>
+      </w:tabs>
+    </w:pPr>
+  </w:style>
+  <w:style w:type="paragraph" w:styleId="Cabealho">
+    <w:name w:val="header"/>
+    <w:basedOn w:val="Normal"/>
+    <w:pPr>
+      <w:spacing w:line="240" w:lineRule="auto"/>
+    </w:pPr>
+  </w:style>
+  <w:style w:type="paragraph" w:styleId="Rodap">
+    <w:name w:val="footer"/>
+    <w:basedOn w:val="Normal"/>
+    <w:pPr>
+      <w:spacing w:line="240" w:lineRule="auto"/>
+    </w:pPr>
+  </w:style>
+  <w:style w:type="paragraph" w:styleId="Textodebalo">
+    <w:name w:val="Balloon Text"/>
+    <w:basedOn w:val="Normal"/>
+    <w:qFormat/>
+    <w:pPr>
+      <w:spacing w:line="240" w:lineRule="auto"/>
+    </w:pPr>
+    <w:rPr>
+      <w:rFonts w:ascii="Tahoma" w:hAnsi="Tahoma" w:cs="Tahoma"/>
+      <w:sz w:val="16"/>
+      <w:szCs w:val="16"/>
+      <w:lang w:val="x-none"/>
+    </w:rPr>
+  </w:style>
+  <w:style w:type="paragraph" w:customStyle="1" w:styleId="Contedodatabela">
+    <w:name w:val="Conteúdo da tabela"/>
+    <w:basedOn w:val="Normal"/>
+    <w:qFormat/>
+    <w:pPr>
+      <w:suppressLineNumbers/>
+    </w:pPr>
+  </w:style>
+  <w:style w:type="paragraph" w:customStyle="1" w:styleId="Ttulodatabela">
+    <w:name w:val="Título da tabela"/>
+    <w:basedOn w:val="Normal"/>
+    <w:qFormat/>
+    <w:pPr>
+      <w:spacing w:before="120" w:after="120" w:line="312" w:lineRule="auto"/>
+      <w:jc w:val="center"/>
+    </w:pPr>
+    <w:rPr>
+      <w:rFonts w:ascii="Georgia" w:eastAsia="Georgia" w:hAnsi="Georgia"/>
+      <w:b/>
+      <w:color w:val="404040"/>
+      <w:szCs w:val="18"/>
+    </w:rPr>
+  </w:style>
+  <w:style w:type="paragraph" w:customStyle="1" w:styleId="Ttulodetabela">
+    <w:name w:val="Título de tabela"/>
+    <w:basedOn w:val="Contedodatabela"/>
+    <w:qFormat/>
+    <w:pPr>
+      <w:jc w:val="center"/>
+    </w:pPr>
+    <w:rPr>
+      <w:b/>
+      <w:bCs/>
+    </w:rPr>
   </w:style>
 </w:styles>
 </file>

</xml_diff>